<commit_message>
Add  trainmodels and predict_testa nd changes in word too
</commit_message>
<xml_diff>
--- a/doc.docx
+++ b/doc.docx
@@ -889,19 +889,652 @@
           <w:bCs/>
           <w:sz w:val="28"/>
           <w:szCs w:val="28"/>
-        </w:rPr>
-      </w:pPr>
-      <w:r>
+          <w:lang w:val="en-US"/>
+        </w:rPr>
+      </w:pPr>
+    </w:p>
+    <w:sdt>
+      <w:sdtPr>
+        <w:id w:val="-381489359"/>
+        <w:docPartObj>
+          <w:docPartGallery w:val="Table of Contents"/>
+          <w:docPartUnique/>
+        </w:docPartObj>
+      </w:sdtPr>
+      <w:sdtEndPr>
+        <w:rPr>
+          <w:rFonts w:asciiTheme="minorHAnsi" w:eastAsiaTheme="minorEastAsia" w:hAnsiTheme="minorHAnsi" w:cs="Times New Roman"/>
+          <w:color w:val="auto"/>
+          <w:sz w:val="22"/>
+          <w:szCs w:val="22"/>
+        </w:rPr>
+      </w:sdtEndPr>
+      <w:sdtContent>
+        <w:p>
+          <w:pPr>
+            <w:pStyle w:val="TOCHeading"/>
+            <w:rPr>
+              <w:lang w:val="el-GR"/>
+            </w:rPr>
+          </w:pPr>
+          <w:r>
+            <w:rPr>
+              <w:lang w:val="el-GR"/>
+            </w:rPr>
+            <w:t>ΠΕΡΙΕΧΟΜΕΝΑ</w:t>
+          </w:r>
+        </w:p>
+        <w:p>
+          <w:pPr>
+            <w:pStyle w:val="TOC1"/>
+            <w:rPr>
+              <w:lang w:val="el-GR"/>
+            </w:rPr>
+          </w:pPr>
+          <w:hyperlink w:anchor="eisagogi" w:history="1">
+            <w:r>
+              <w:rPr>
+                <w:rStyle w:val="Hyperlink"/>
+                <w:lang w:val="el-GR"/>
+              </w:rPr>
+              <w:t>Εισαγωγή</w:t>
+            </w:r>
+            <w:r>
+              <w:rPr>
+                <w:rStyle w:val="Hyperlink"/>
+              </w:rPr>
+              <w:ptab w:relativeTo="margin" w:alignment="right" w:leader="dot"/>
+            </w:r>
+            <w:r>
+              <w:rPr>
+                <w:rStyle w:val="Hyperlink"/>
+                <w:lang w:val="el-GR"/>
+              </w:rPr>
+              <w:t>3</w:t>
+            </w:r>
+          </w:hyperlink>
+        </w:p>
+        <w:p>
+          <w:pPr>
+            <w:pStyle w:val="TOC1"/>
+            <w:rPr>
+              <w:lang w:val="el-GR"/>
+            </w:rPr>
+          </w:pPr>
+          <w:hyperlink w:anchor="A" w:history="1">
+            <w:r>
+              <w:rPr>
+                <w:rStyle w:val="Hyperlink"/>
+              </w:rPr>
+              <w:t>A</w:t>
+            </w:r>
+            <w:r>
+              <w:rPr>
+                <w:rStyle w:val="Hyperlink"/>
+                <w:lang w:val="el-GR"/>
+              </w:rPr>
+              <w:t>. ΠΡΩΤΟ ΠΑΡΑΔΕΙΓΜΑ – ΔΟΚΙΜΗ ΣΕ ΕΝΑ ΑΡΧΕΙΟ</w:t>
+            </w:r>
+            <w:r>
+              <w:rPr>
+                <w:rStyle w:val="Hyperlink"/>
+              </w:rPr>
+              <w:ptab w:relativeTo="margin" w:alignment="right" w:leader="dot"/>
+            </w:r>
+            <w:r>
+              <w:rPr>
+                <w:rStyle w:val="Hyperlink"/>
+                <w:lang w:val="el-GR"/>
+              </w:rPr>
+              <w:t>4</w:t>
+            </w:r>
+          </w:hyperlink>
+        </w:p>
+        <w:p>
+          <w:pPr>
+            <w:pStyle w:val="TOC1"/>
+            <w:rPr>
+              <w:lang w:val="el-GR"/>
+            </w:rPr>
+          </w:pPr>
+          <w:hyperlink w:anchor="B" w:history="1">
+            <w:r>
+              <w:rPr>
+                <w:rStyle w:val="Hyperlink"/>
+              </w:rPr>
+              <w:t>B</w:t>
+            </w:r>
+            <w:r>
+              <w:rPr>
+                <w:rStyle w:val="Hyperlink"/>
+                <w:lang w:val="el-GR"/>
+              </w:rPr>
+              <w:t>. ΕΞΑΓΩΓΗ ΧΑΡΑΚΤΗΡΙΣΤΙΚΩΝ ΚΑΙ ΑΡΧΕΙΑ ΗΧΟΥ</w:t>
+            </w:r>
+            <w:r>
+              <w:rPr>
+                <w:rStyle w:val="Hyperlink"/>
+              </w:rPr>
+              <w:ptab w:relativeTo="margin" w:alignment="right" w:leader="dot"/>
+            </w:r>
+            <w:r>
+              <w:rPr>
+                <w:rStyle w:val="Hyperlink"/>
+                <w:lang w:val="el-GR"/>
+              </w:rPr>
+              <w:t>5</w:t>
+            </w:r>
+          </w:hyperlink>
+        </w:p>
+        <w:p>
+          <w:pPr>
+            <w:ind w:firstLine="720"/>
+          </w:pPr>
+          <w:hyperlink w:anchor="B1" w:history="1">
+            <w:r>
+              <w:rPr>
+                <w:rStyle w:val="Hyperlink"/>
+              </w:rPr>
+              <w:t>Β1. Εξαγωγή MFCC από τα αρχεία ήχου</w:t>
+            </w:r>
+            <w:r>
+              <w:rPr>
+                <w:rStyle w:val="Hyperlink"/>
+              </w:rPr>
+              <w:ptab w:relativeTo="margin" w:alignment="right" w:leader="dot"/>
+            </w:r>
+            <w:r>
+              <w:rPr>
+                <w:rStyle w:val="Hyperlink"/>
+              </w:rPr>
+              <w:t>5</w:t>
+            </w:r>
+          </w:hyperlink>
+        </w:p>
+        <w:p>
+          <w:pPr>
+            <w:ind w:firstLine="720"/>
+          </w:pPr>
+          <w:hyperlink w:anchor="B2" w:history="1">
+            <w:r>
+              <w:rPr>
+                <w:rStyle w:val="Hyperlink"/>
+              </w:rPr>
+              <w:t>Β2. Δημιουργία πίνακα δεδομένων X και ετικετών y</w:t>
+            </w:r>
+            <w:r>
+              <w:rPr>
+                <w:rStyle w:val="Hyperlink"/>
+              </w:rPr>
+              <w:ptab w:relativeTo="margin" w:alignment="right" w:leader="dot"/>
+            </w:r>
+            <w:r>
+              <w:rPr>
+                <w:rStyle w:val="Hyperlink"/>
+              </w:rPr>
+              <w:t>5</w:t>
+            </w:r>
+          </w:hyperlink>
+        </w:p>
+        <w:p>
+          <w:pPr>
+            <w:ind w:firstLine="720"/>
+          </w:pPr>
+          <w:hyperlink w:anchor="B3" w:history="1">
+            <w:r>
+              <w:rPr>
+                <w:rStyle w:val="Hyperlink"/>
+              </w:rPr>
+              <w:t>Β3. Ενδεικτικά αποτελέσματα</w:t>
+            </w:r>
+            <w:r>
+              <w:rPr>
+                <w:rStyle w:val="Hyperlink"/>
+              </w:rPr>
+              <w:ptab w:relativeTo="margin" w:alignment="right" w:leader="dot"/>
+            </w:r>
+            <w:r>
+              <w:rPr>
+                <w:rStyle w:val="Hyperlink"/>
+              </w:rPr>
+              <w:t>5</w:t>
+            </w:r>
+          </w:hyperlink>
+        </w:p>
+        <w:p>
+          <w:pPr>
+            <w:rPr>
+              <w:b/>
+              <w:bCs/>
+            </w:rPr>
+          </w:pPr>
+          <w:hyperlink w:anchor="C" w:history="1">
+            <w:r>
+              <w:rPr>
+                <w:rStyle w:val="Hyperlink"/>
+                <w:b/>
+                <w:bCs/>
+              </w:rPr>
+              <w:t>Γ.ΕΚΠΑΙΔΕΥΣΗ ΜΟΝΤΕΛΩΝ</w:t>
+            </w:r>
+            <w:r>
+              <w:rPr>
+                <w:rStyle w:val="Hyperlink"/>
+                <w:b/>
+                <w:bCs/>
+              </w:rPr>
+              <w:t xml:space="preserve"> </w:t>
+            </w:r>
+            <w:r>
+              <w:rPr>
+                <w:rStyle w:val="Hyperlink"/>
+              </w:rPr>
+              <w:ptab w:relativeTo="margin" w:alignment="right" w:leader="dot"/>
+            </w:r>
+            <w:r>
+              <w:rPr>
+                <w:rStyle w:val="Hyperlink"/>
+                <w:b/>
+                <w:bCs/>
+              </w:rPr>
+              <w:t>6</w:t>
+            </w:r>
+          </w:hyperlink>
+        </w:p>
+        <w:p>
+          <w:pPr>
+            <w:ind w:firstLine="720"/>
+          </w:pPr>
+          <w:hyperlink w:anchor="C1" w:history="1">
+            <w:r>
+              <w:rPr>
+                <w:rStyle w:val="Hyperlink"/>
+              </w:rPr>
+              <w:t>Γ1. Least Squares</w:t>
+            </w:r>
+            <w:r>
+              <w:rPr>
+                <w:rStyle w:val="Hyperlink"/>
+              </w:rPr>
+              <w:ptab w:relativeTo="margin" w:alignment="right" w:leader="dot"/>
+            </w:r>
+            <w:r>
+              <w:rPr>
+                <w:rStyle w:val="Hyperlink"/>
+              </w:rPr>
+              <w:t>6</w:t>
+            </w:r>
+          </w:hyperlink>
+        </w:p>
+        <w:p>
+          <w:pPr>
+            <w:ind w:firstLine="720"/>
+            <w:rPr>
+              <w:b/>
+              <w:bCs/>
+            </w:rPr>
+          </w:pPr>
+          <w:hyperlink w:anchor="C2" w:history="1">
+            <w:r>
+              <w:rPr>
+                <w:rStyle w:val="Hyperlink"/>
+              </w:rPr>
+              <w:t>Γ2</w:t>
+            </w:r>
+            <w:r>
+              <w:rPr>
+                <w:rStyle w:val="Hyperlink"/>
+              </w:rPr>
+              <w:t>. Πολυεπίπεδο Νευρωνικό Δίκτυο (MLP)</w:t>
+            </w:r>
+            <w:r>
+              <w:rPr>
+                <w:rStyle w:val="Hyperlink"/>
+              </w:rPr>
+              <w:ptab w:relativeTo="margin" w:alignment="right" w:leader="dot"/>
+            </w:r>
+            <w:r>
+              <w:rPr>
+                <w:rStyle w:val="Hyperlink"/>
+              </w:rPr>
+              <w:t>6</w:t>
+            </w:r>
+          </w:hyperlink>
+        </w:p>
+        <w:p>
+          <w:pPr>
+            <w:ind w:firstLine="720"/>
+          </w:pPr>
+          <w:hyperlink w:anchor="C3" w:history="1">
+            <w:r>
+              <w:rPr>
+                <w:rStyle w:val="Hyperlink"/>
+              </w:rPr>
+              <w:t>Γ</w:t>
+            </w:r>
+            <w:r>
+              <w:rPr>
+                <w:rStyle w:val="Hyperlink"/>
+              </w:rPr>
+              <w:t>3. Αποθήκευση μοντέλων</w:t>
+            </w:r>
+            <w:r>
+              <w:rPr>
+                <w:rStyle w:val="Hyperlink"/>
+              </w:rPr>
+              <w:t xml:space="preserve"> </w:t>
+            </w:r>
+            <w:r>
+              <w:rPr>
+                <w:rStyle w:val="Hyperlink"/>
+              </w:rPr>
+              <w:ptab w:relativeTo="margin" w:alignment="right" w:leader="dot"/>
+            </w:r>
+            <w:r>
+              <w:rPr>
+                <w:rStyle w:val="Hyperlink"/>
+              </w:rPr>
+              <w:t>6</w:t>
+            </w:r>
+          </w:hyperlink>
+        </w:p>
+        <w:p>
+          <w:pPr>
+            <w:rPr>
+              <w:b/>
+              <w:bCs/>
+            </w:rPr>
+          </w:pPr>
+          <w:hyperlink w:anchor="D" w:history="1">
+            <w:r>
+              <w:rPr>
+                <w:rStyle w:val="Hyperlink"/>
+                <w:b/>
+                <w:bCs/>
+              </w:rPr>
+              <w:t>Δ. ΠΡΟΒΛΕΨΗ ΣΕ test.wav ΚΑΙ ΔΗΜΙΟΥΡΓΙΑ ΑΠΟΤΕΛΕΣΜΑΤΟΣ</w:t>
+            </w:r>
+            <w:r>
+              <w:rPr>
+                <w:rStyle w:val="Hyperlink"/>
+              </w:rPr>
+              <w:ptab w:relativeTo="margin" w:alignment="right" w:leader="dot"/>
+            </w:r>
+            <w:r>
+              <w:rPr>
+                <w:rStyle w:val="Hyperlink"/>
+                <w:b/>
+                <w:bCs/>
+              </w:rPr>
+              <w:t>7</w:t>
+            </w:r>
+          </w:hyperlink>
+        </w:p>
+        <w:p>
+          <w:pPr>
+            <w:ind w:firstLine="720"/>
+          </w:pPr>
+          <w:hyperlink w:anchor="D1" w:history="1">
+            <w:r>
+              <w:rPr>
+                <w:rStyle w:val="Hyperlink"/>
+              </w:rPr>
+              <w:t>Δ1</w:t>
+            </w:r>
+            <w:r>
+              <w:rPr>
+                <w:rStyle w:val="Hyperlink"/>
+              </w:rPr>
+              <w:t xml:space="preserve">. </w:t>
+            </w:r>
+            <w:r>
+              <w:rPr>
+                <w:rStyle w:val="Hyperlink"/>
+              </w:rPr>
+              <w:t>Εφαρμογή του ταξινομητή στο test αρχείο</w:t>
+            </w:r>
+            <w:r>
+              <w:rPr>
+                <w:rStyle w:val="Hyperlink"/>
+              </w:rPr>
+              <w:t xml:space="preserve"> </w:t>
+            </w:r>
+            <w:r>
+              <w:rPr>
+                <w:rStyle w:val="Hyperlink"/>
+              </w:rPr>
+              <w:ptab w:relativeTo="margin" w:alignment="right" w:leader="dot"/>
+            </w:r>
+            <w:r>
+              <w:rPr>
+                <w:rStyle w:val="Hyperlink"/>
+              </w:rPr>
+              <w:t>7</w:t>
+            </w:r>
+          </w:hyperlink>
+        </w:p>
+        <w:p>
+          <w:pPr>
+            <w:ind w:firstLine="720"/>
+          </w:pPr>
+          <w:hyperlink w:anchor="D2" w:history="1">
+            <w:r>
+              <w:rPr>
+                <w:rStyle w:val="Hyperlink"/>
+              </w:rPr>
+              <w:t>Δ2. Ομαδοποίηση προβλέψεων σε χρονικά διαστήματα</w:t>
+            </w:r>
+            <w:r>
+              <w:rPr>
+                <w:rStyle w:val="Hyperlink"/>
+              </w:rPr>
+              <w:t xml:space="preserve"> </w:t>
+            </w:r>
+            <w:r>
+              <w:rPr>
+                <w:rStyle w:val="Hyperlink"/>
+              </w:rPr>
+              <w:ptab w:relativeTo="margin" w:alignment="right" w:leader="dot"/>
+            </w:r>
+            <w:r>
+              <w:rPr>
+                <w:rStyle w:val="Hyperlink"/>
+              </w:rPr>
+              <w:t>7</w:t>
+            </w:r>
+          </w:hyperlink>
+        </w:p>
+        <w:p>
+          <w:pPr>
+            <w:ind w:firstLine="720"/>
+          </w:pPr>
+          <w:hyperlink w:anchor="D3" w:history="1">
+            <w:r>
+              <w:rPr>
+                <w:rStyle w:val="Hyperlink"/>
+              </w:rPr>
+              <w:t>Δ3. Αποθήκευση αποτελέσματος σε .csv</w:t>
+            </w:r>
+            <w:r>
+              <w:rPr>
+                <w:rStyle w:val="Hyperlink"/>
+              </w:rPr>
+              <w:ptab w:relativeTo="margin" w:alignment="right" w:leader="dot"/>
+            </w:r>
+            <w:r>
+              <w:rPr>
+                <w:rStyle w:val="Hyperlink"/>
+              </w:rPr>
+              <w:t>7</w:t>
+            </w:r>
+          </w:hyperlink>
+        </w:p>
+        <w:p>
+          <w:pPr>
+            <w:ind w:firstLine="720"/>
+          </w:pPr>
+        </w:p>
+        <w:p>
+          <w:pPr>
+            <w:pStyle w:val="TOC3"/>
+            <w:ind w:left="446"/>
+          </w:pPr>
+        </w:p>
+      </w:sdtContent>
+    </w:sdt>
+    <w:p>
+      <w:pPr>
+        <w:jc w:val="center"/>
         <w:rPr>
           <w:b/>
           <w:bCs/>
           <w:sz w:val="28"/>
           <w:szCs w:val="28"/>
+          <w:lang w:val="en-US"/>
+        </w:rPr>
+      </w:pPr>
+    </w:p>
+    <w:p>
+      <w:pPr>
+        <w:jc w:val="center"/>
+        <w:rPr>
+          <w:b/>
+          <w:bCs/>
+          <w:sz w:val="28"/>
+          <w:szCs w:val="28"/>
+          <w:lang w:val="en-US"/>
+        </w:rPr>
+      </w:pPr>
+    </w:p>
+    <w:p>
+      <w:pPr>
+        <w:jc w:val="center"/>
+        <w:rPr>
+          <w:b/>
+          <w:bCs/>
+          <w:sz w:val="28"/>
+          <w:szCs w:val="28"/>
+          <w:lang w:val="en-US"/>
+        </w:rPr>
+      </w:pPr>
+    </w:p>
+    <w:p>
+      <w:pPr>
+        <w:jc w:val="center"/>
+        <w:rPr>
+          <w:b/>
+          <w:bCs/>
+          <w:sz w:val="28"/>
+          <w:szCs w:val="28"/>
+          <w:lang w:val="en-US"/>
+        </w:rPr>
+      </w:pPr>
+    </w:p>
+    <w:p>
+      <w:pPr>
+        <w:jc w:val="center"/>
+        <w:rPr>
+          <w:b/>
+          <w:bCs/>
+          <w:sz w:val="28"/>
+          <w:szCs w:val="28"/>
+          <w:lang w:val="en-US"/>
+        </w:rPr>
+      </w:pPr>
+    </w:p>
+    <w:p>
+      <w:pPr>
+        <w:jc w:val="center"/>
+        <w:rPr>
+          <w:b/>
+          <w:bCs/>
+          <w:sz w:val="28"/>
+          <w:szCs w:val="28"/>
+          <w:lang w:val="en-US"/>
+        </w:rPr>
+      </w:pPr>
+    </w:p>
+    <w:p>
+      <w:pPr>
+        <w:jc w:val="center"/>
+        <w:rPr>
+          <w:b/>
+          <w:bCs/>
+          <w:sz w:val="28"/>
+          <w:szCs w:val="28"/>
+          <w:lang w:val="en-US"/>
+        </w:rPr>
+      </w:pPr>
+    </w:p>
+    <w:p>
+      <w:pPr>
+        <w:jc w:val="center"/>
+        <w:rPr>
+          <w:b/>
+          <w:bCs/>
+          <w:sz w:val="28"/>
+          <w:szCs w:val="28"/>
+          <w:lang w:val="en-US"/>
+        </w:rPr>
+      </w:pPr>
+    </w:p>
+    <w:p>
+      <w:pPr>
+        <w:jc w:val="center"/>
+        <w:rPr>
+          <w:b/>
+          <w:bCs/>
+          <w:sz w:val="28"/>
+          <w:szCs w:val="28"/>
+          <w:lang w:val="en-US"/>
+        </w:rPr>
+      </w:pPr>
+    </w:p>
+    <w:p>
+      <w:pPr>
+        <w:jc w:val="center"/>
+        <w:rPr>
+          <w:b/>
+          <w:bCs/>
+          <w:sz w:val="28"/>
+          <w:szCs w:val="28"/>
+          <w:lang w:val="en-US"/>
+        </w:rPr>
+      </w:pPr>
+    </w:p>
+    <w:p>
+      <w:pPr>
+        <w:rPr>
+          <w:b/>
+          <w:bCs/>
+          <w:sz w:val="28"/>
+          <w:szCs w:val="28"/>
+        </w:rPr>
+      </w:pPr>
+    </w:p>
+    <w:p>
+      <w:pPr>
+        <w:jc w:val="center"/>
+        <w:rPr>
+          <w:b/>
+          <w:bCs/>
+          <w:sz w:val="28"/>
+          <w:szCs w:val="28"/>
+        </w:rPr>
+      </w:pPr>
+      <w:bookmarkStart w:id="0" w:name="eisagogi"/>
+      <w:r>
+        <w:rPr>
+          <w:b/>
+          <w:bCs/>
+          <w:sz w:val="28"/>
+          <w:szCs w:val="28"/>
         </w:rPr>
         <w:lastRenderedPageBreak/>
         <w:t>ΕΙΣΑΓΩΓΗ</w:t>
       </w:r>
     </w:p>
+    <w:bookmarkEnd w:id="0"/>
     <w:p>
       <w:pPr>
         <w:rPr>
@@ -1308,6 +1941,14 @@
     </w:p>
     <w:p>
       <w:pPr>
+        <w:ind w:left="360"/>
+      </w:pPr>
+      <w:r>
+        <w:t>Κάθε frame χαρακτηρίζεται ως:</w:t>
+      </w:r>
+    </w:p>
+    <w:p>
+      <w:pPr>
         <w:numPr>
           <w:ilvl w:val="0"/>
           <w:numId w:val="3"/>
@@ -1339,6 +1980,21 @@
       </w:pPr>
     </w:p>
     <w:p>
+      <w:r>
+        <w:t xml:space="preserve">Η </w:t>
+      </w:r>
+      <w:r>
+        <w:rPr>
+          <w:b/>
+          <w:bCs/>
+        </w:rPr>
+        <w:t>τελική έξοδος</w:t>
+      </w:r>
+      <w:r>
+        <w:t xml:space="preserve"> του συστήματος δίνεται σε μορφή .csv με χρονικά διαστήματα και κλάση (foreground, background) για κάθε τμήμα.</w:t>
+      </w:r>
+    </w:p>
+    <w:p>
       <w:pPr>
         <w:ind w:left="720"/>
       </w:pPr>
@@ -1353,38 +2009,16 @@
         <w:ind w:left="720"/>
       </w:pPr>
     </w:p>
-    <w:p>
-      <w:pPr>
-        <w:ind w:left="720"/>
-      </w:pPr>
-    </w:p>
-    <w:p>
-      <w:pPr>
-        <w:ind w:left="720"/>
-      </w:pPr>
-    </w:p>
-    <w:p>
-      <w:pPr>
-        <w:ind w:left="720"/>
-      </w:pPr>
-    </w:p>
-    <w:p>
-      <w:pPr>
-        <w:ind w:left="720"/>
-      </w:pPr>
-    </w:p>
-    <w:p>
-      <w:pPr>
-        <w:ind w:left="720"/>
-      </w:pPr>
-    </w:p>
-    <w:p>
-      <w:pPr>
-        <w:rPr>
-          <w:b/>
-          <w:bCs/>
-        </w:rPr>
-      </w:pPr>
+    <w:p/>
+    <w:p/>
+    <w:p>
+      <w:pPr>
+        <w:rPr>
+          <w:b/>
+          <w:bCs/>
+        </w:rPr>
+      </w:pPr>
+      <w:bookmarkStart w:id="1" w:name="A"/>
       <w:r>
         <w:rPr>
           <w:b/>
@@ -1420,7 +2054,15 @@
           <w:b/>
           <w:bCs/>
         </w:rPr>
-        <w:t xml:space="preserve"> (.</w:t>
+        <w:t xml:space="preserve"> </w:t>
+      </w:r>
+      <w:bookmarkEnd w:id="1"/>
+      <w:r>
+        <w:rPr>
+          <w:b/>
+          <w:bCs/>
+        </w:rPr>
+        <w:t>(.</w:t>
       </w:r>
       <w:r>
         <w:rPr>
@@ -1444,75 +2086,25 @@
         </w:rPr>
         <w:t>[</w:t>
       </w:r>
-      <w:r>
-        <w:rPr>
-          <w:b/>
-          <w:bCs/>
-        </w:rPr>
-        <w:fldChar w:fldCharType="begin"/>
-      </w:r>
-      <w:r>
-        <w:rPr>
-          <w:b/>
-          <w:bCs/>
-        </w:rPr>
-        <w:instrText>HYPERLINK "https://unipigr-my.sharepoint.com/personal/p20206_unipi_gr/Documents/Επιφάνεια%20εργασίας/signals2025/source2025/extract_mfcc.py"</w:instrText>
-      </w:r>
-      <w:r>
-        <w:rPr>
-          <w:b/>
-          <w:bCs/>
-        </w:rPr>
-      </w:r>
-      <w:r>
-        <w:rPr>
-          <w:b/>
-          <w:bCs/>
-        </w:rPr>
-        <w:fldChar w:fldCharType="separate"/>
-      </w:r>
-      <w:r>
-        <w:rPr>
-          <w:rStyle w:val="Hyperlink"/>
-          <w:b/>
-          <w:bCs/>
-        </w:rPr>
-        <w:t>extr</w:t>
-      </w:r>
-      <w:r>
-        <w:rPr>
-          <w:rStyle w:val="Hyperlink"/>
-          <w:b/>
-          <w:bCs/>
-        </w:rPr>
-        <w:t>a</w:t>
-      </w:r>
-      <w:r>
-        <w:rPr>
-          <w:rStyle w:val="Hyperlink"/>
-          <w:b/>
-          <w:bCs/>
-        </w:rPr>
-        <w:t>ct_mfcc.</w:t>
-      </w:r>
-      <w:proofErr w:type="spellStart"/>
-      <w:r>
-        <w:rPr>
-          <w:rStyle w:val="Hyperlink"/>
-          <w:b/>
-          <w:bCs/>
-          <w:lang w:val="en-US"/>
-        </w:rPr>
-        <w:t>py</w:t>
-      </w:r>
-      <w:proofErr w:type="spellEnd"/>
-      <w:r>
-        <w:rPr>
-          <w:b/>
-          <w:bCs/>
-        </w:rPr>
-        <w:fldChar w:fldCharType="end"/>
-      </w:r>
+      <w:hyperlink r:id="rId10" w:history="1">
+        <w:r>
+          <w:rPr>
+            <w:rStyle w:val="Hyperlink"/>
+            <w:b/>
+            <w:bCs/>
+          </w:rPr>
+          <w:t>extract_mfcc.</w:t>
+        </w:r>
+        <w:r>
+          <w:rPr>
+            <w:rStyle w:val="Hyperlink"/>
+            <w:b/>
+            <w:bCs/>
+            <w:lang w:val="en-US"/>
+          </w:rPr>
+          <w:t>py</w:t>
+        </w:r>
+      </w:hyperlink>
       <w:r>
         <w:rPr>
           <w:b/>
@@ -1523,43 +2115,25 @@
     </w:p>
     <w:p>
       <w:r>
-        <w:t>Εφαρμόζουμε</w:t>
+        <w:t>Για την αρχική επαλήθευση της μεθόδου εξαγωγής χαρακτηριστικών, εφαρμόζουμε τη διαδικασία σε ένα μόνο αρχείο .wav από τον φάκελο speech/us-gov/. Συγκεκριμένα, χρησιμοποιήθηκε το αρχείο:</w:t>
       </w:r>
       <w:r>
         <w:t xml:space="preserve"> </w:t>
       </w:r>
       <w:r>
-        <w:t>τ</w:t>
-      </w:r>
-      <w:r>
-        <w:t>η</w:t>
-      </w:r>
-      <w:r>
-        <w:t>ν</w:t>
-      </w:r>
-      <w:r>
-        <w:t xml:space="preserve"> παραπάνω διαδικασία σε ένα μόνο αρχείο από τον φάκελο </w:t>
-      </w:r>
-      <w:r>
-        <w:t>speech/us-gov/</w:t>
-      </w:r>
-      <w:r>
-        <w:t>, ώστε να επαληθευτεί η ορθότητα της μεθόδου.</w:t>
-      </w:r>
-    </w:p>
-    <w:p>
-      <w:r>
-        <w:t>Παρακάτω παρατίθεται ο σχετικός κώδικας και το αποτέλεσμα</w:t>
-      </w:r>
-      <w:r>
-        <w:t xml:space="preserve"> για το </w:t>
-      </w:r>
-      <w:r>
         <w:rPr>
           <w:b/>
           <w:bCs/>
         </w:rPr>
         <w:t>speech-us-gov-0005.wav</w:t>
+      </w:r>
+    </w:p>
+    <w:p>
+      <w:r>
+        <w:t xml:space="preserve">Παρακάτω παρατίθεται ο σχετικός κώδικας και </w:t>
+      </w:r>
+      <w:r>
+        <w:t>η έξοδος</w:t>
       </w:r>
       <w:r>
         <w:t>:</w:t>
@@ -1589,7 +2163,7 @@
                     <pic:cNvPicPr/>
                   </pic:nvPicPr>
                   <pic:blipFill>
-                    <a:blip r:embed="rId10"/>
+                    <a:blip r:embed="rId11"/>
                     <a:stretch>
                       <a:fillRect/>
                     </a:stretch>
@@ -1752,6 +2326,11 @@
       </w:r>
     </w:p>
     <w:p>
+      <w:pPr>
+        <w:rPr>
+          <w:lang w:val="en-US"/>
+        </w:rPr>
+      </w:pPr>
       <w:r>
         <w:t>Η αρχική δοκιμή έδειξε ότ</w:t>
       </w:r>
@@ -1762,19 +2341,49 @@
         <w:t xml:space="preserve"> λειτουργεί ορθά. Επόμενο βήμα είναι η μαζική εφαρμογή της ίδιας διαδικασίας σε όλα τα .wav αρχεία των φακέλων εκπαίδευσης, ώστε να δημιουργηθεί πλήρες σύνολο εκπαίδευσης για το μοντέλο.</w:t>
       </w:r>
     </w:p>
-    <w:p/>
-    <w:p/>
-    <w:p/>
-    <w:p/>
-    <w:p/>
-    <w:p/>
-    <w:p>
-      <w:pPr>
-        <w:rPr>
-          <w:b/>
-          <w:bCs/>
-        </w:rPr>
-      </w:pPr>
+    <w:p>
+      <w:pPr>
+        <w:rPr>
+          <w:lang w:val="en-US"/>
+        </w:rPr>
+      </w:pPr>
+    </w:p>
+    <w:p>
+      <w:pPr>
+        <w:rPr>
+          <w:lang w:val="en-US"/>
+        </w:rPr>
+      </w:pPr>
+    </w:p>
+    <w:p>
+      <w:pPr>
+        <w:rPr>
+          <w:lang w:val="en-US"/>
+        </w:rPr>
+      </w:pPr>
+    </w:p>
+    <w:p>
+      <w:pPr>
+        <w:rPr>
+          <w:lang w:val="en-US"/>
+        </w:rPr>
+      </w:pPr>
+    </w:p>
+    <w:p>
+      <w:pPr>
+        <w:rPr>
+          <w:lang w:val="en-US"/>
+        </w:rPr>
+      </w:pPr>
+    </w:p>
+    <w:p>
+      <w:pPr>
+        <w:rPr>
+          <w:b/>
+          <w:bCs/>
+        </w:rPr>
+      </w:pPr>
+      <w:bookmarkStart w:id="2" w:name="B"/>
       <w:r>
         <w:rPr>
           <w:b/>
@@ -1831,7 +2440,15 @@
           <w:b/>
           <w:bCs/>
         </w:rPr>
-        <w:t xml:space="preserve"> (</w:t>
+        <w:t xml:space="preserve"> </w:t>
+      </w:r>
+      <w:bookmarkEnd w:id="2"/>
+      <w:r>
+        <w:rPr>
+          <w:b/>
+          <w:bCs/>
+        </w:rPr>
+        <w:t>(</w:t>
       </w:r>
       <w:r>
         <w:rPr>
@@ -1855,7 +2472,6 @@
         </w:rPr>
         <w:t>[</w:t>
       </w:r>
-      <w:proofErr w:type="spellStart"/>
       <w:r>
         <w:rPr>
           <w:b/>
@@ -1864,7 +2480,6 @@
         </w:rPr>
         <w:t>mfcc</w:t>
       </w:r>
-      <w:proofErr w:type="spellEnd"/>
       <w:r>
         <w:rPr>
           <w:b/>
@@ -1917,7 +2532,6 @@
         </w:rPr>
         <w:t>.</w:t>
       </w:r>
-      <w:proofErr w:type="spellStart"/>
       <w:r>
         <w:rPr>
           <w:b/>
@@ -1926,7 +2540,6 @@
         </w:rPr>
         <w:t>py</w:t>
       </w:r>
-      <w:proofErr w:type="spellEnd"/>
       <w:r>
         <w:rPr>
           <w:b/>
@@ -1936,6 +2549,7 @@
       </w:r>
     </w:p>
     <w:p>
+      <w:bookmarkStart w:id="3" w:name="B1"/>
       <w:r>
         <w:rPr>
           <w:b/>
@@ -1947,15 +2561,28 @@
         <w:t xml:space="preserve"> </w:t>
       </w:r>
       <w:r>
+        <w:rPr>
+          <w:b/>
+          <w:bCs/>
+        </w:rPr>
         <w:t>Ε</w:t>
       </w:r>
       <w:r>
-        <w:t>ξαγωγή των χαρακτηριστικών MFCC από τα αρχεία .wav</w:t>
-      </w:r>
-      <w:r>
-        <w:t xml:space="preserve"> </w:t>
-      </w:r>
-    </w:p>
+        <w:rPr>
+          <w:b/>
+          <w:bCs/>
+        </w:rPr>
+        <w:t xml:space="preserve">ξαγωγή MFCC από τα αρχεία </w:t>
+      </w:r>
+      <w:r>
+        <w:rPr>
+          <w:b/>
+          <w:bCs/>
+        </w:rPr>
+        <w:t>ήχου</w:t>
+      </w:r>
+    </w:p>
+    <w:bookmarkEnd w:id="3"/>
     <w:p>
       <w:r>
         <w:t>Για κάθε αρχείο ήχου:</w:t>
@@ -2104,6 +2731,13 @@
       </w:pPr>
     </w:p>
     <w:p>
+      <w:pPr>
+        <w:rPr>
+          <w:b/>
+          <w:bCs/>
+        </w:rPr>
+      </w:pPr>
+      <w:bookmarkStart w:id="4" w:name="B2"/>
       <w:r>
         <w:rPr>
           <w:b/>
@@ -2115,12 +2749,14 @@
         <w:t xml:space="preserve"> </w:t>
       </w:r>
       <w:r>
-        <w:t>Δ</w:t>
-      </w:r>
-      <w:r>
-        <w:t>ημιουργία των πινάκων δεδομένων X και y που απαιτούνται για την εκπαίδευση του ταξινομητή.</w:t>
-      </w:r>
-    </w:p>
+        <w:rPr>
+          <w:b/>
+          <w:bCs/>
+        </w:rPr>
+        <w:t>Δημιουργία πίνακα δεδομένων X και ετικετών y</w:t>
+      </w:r>
+    </w:p>
+    <w:bookmarkEnd w:id="4"/>
     <w:p>
       <w:pPr>
         <w:numPr>
@@ -2132,16 +2768,33 @@
         <w:t>Τα δ</w:t>
       </w:r>
       <w:r>
-        <w:t>εδομένα εισόδου (X)</w:t>
-      </w:r>
-      <w:r>
-        <w:t xml:space="preserve"> </w:t>
+        <w:t>εδομένα εισόδου (</w:t>
+      </w:r>
+      <w:r>
+        <w:rPr>
+          <w:b/>
+          <w:bCs/>
+        </w:rPr>
+        <w:t>X</w:t>
+      </w:r>
+      <w:r>
+        <w:t xml:space="preserve">) </w:t>
       </w:r>
       <w:r>
         <w:t>είναι</w:t>
       </w:r>
       <w:r>
-        <w:t xml:space="preserve"> όλα τα frames από όλα τα αρχεία, ως διανύσματα 13 χαρακτηριστικών (MFCCs).</w:t>
+        <w:t xml:space="preserve"> όλα τα frames από όλα τα αρχεία, ως διανύσματα 13 χαρακτηριστικών (</w:t>
+      </w:r>
+      <w:r>
+        <w:rPr>
+          <w:b/>
+          <w:bCs/>
+        </w:rPr>
+        <w:t>MFCCs</w:t>
+      </w:r>
+      <w:r>
+        <w:t>).</w:t>
       </w:r>
     </w:p>
     <w:p>
@@ -2194,6 +2847,7 @@
     </w:p>
     <w:p/>
     <w:p>
+      <w:bookmarkStart w:id="5" w:name="B3"/>
       <w:r>
         <w:rPr>
           <w:b/>
@@ -2209,9 +2863,14 @@
         <w:t xml:space="preserve">. </w:t>
       </w:r>
       <w:r>
+        <w:rPr>
+          <w:b/>
+          <w:bCs/>
+        </w:rPr>
         <w:t>Ενδεικτικά αποτελέσματα</w:t>
       </w:r>
     </w:p>
+    <w:bookmarkEnd w:id="5"/>
     <w:p>
       <w:r>
         <w:t>Με χρήση 20 αρχείων ανά κατηγορία (speech και noise), προέκυψαν τα εξής:</w:t>
@@ -2249,27 +2908,45 @@
           <w:ilvl w:val="0"/>
           <w:numId w:val="8"/>
         </w:numPr>
-        <w:rPr>
-          <w:lang w:val="en-US"/>
-        </w:rPr>
       </w:pPr>
       <w:r>
         <w:t>Ετικέτες</w:t>
       </w:r>
       <w:r>
-        <w:rPr>
-          <w:lang w:val="en-US"/>
-        </w:rPr>
-        <w:t>: Counter({np.int64(1): 907381, np.int64(0): 24555})</w:t>
-      </w:r>
-    </w:p>
-    <w:p>
-      <w:pPr>
-        <w:rPr>
-          <w:lang w:val="en-US"/>
-        </w:rPr>
-      </w:pPr>
-    </w:p>
+        <w:t xml:space="preserve">: </w:t>
+      </w:r>
+      <w:r>
+        <w:t>frames ομιλίας</w:t>
+      </w:r>
+      <w:r>
+        <w:t>(</w:t>
+      </w:r>
+      <w:r>
+        <w:t>1</w:t>
+      </w:r>
+      <w:r>
+        <w:t>)</w:t>
+      </w:r>
+      <w:r>
+        <w:t>: 907381,</w:t>
+      </w:r>
+      <w:r>
+        <w:t xml:space="preserve"> </w:t>
+      </w:r>
+      <w:r>
+        <w:t>frames θορύβου</w:t>
+      </w:r>
+      <w:r>
+        <w:t xml:space="preserve"> </w:t>
+      </w:r>
+      <w:r>
+        <w:t>(0):</w:t>
+      </w:r>
+      <w:r>
+        <w:t xml:space="preserve"> 24555</w:t>
+      </w:r>
+    </w:p>
+    <w:p/>
     <w:p>
       <w:pPr>
         <w:rPr>
@@ -2322,6 +2999,461 @@
       </w:r>
     </w:p>
     <w:p/>
+    <w:p>
+      <w:pPr>
+        <w:rPr>
+          <w:b/>
+          <w:bCs/>
+        </w:rPr>
+      </w:pPr>
+    </w:p>
+    <w:p>
+      <w:pPr>
+        <w:rPr>
+          <w:b/>
+          <w:bCs/>
+          <w:lang w:val="en-US"/>
+        </w:rPr>
+      </w:pPr>
+    </w:p>
+    <w:p>
+      <w:pPr>
+        <w:rPr>
+          <w:b/>
+          <w:bCs/>
+        </w:rPr>
+      </w:pPr>
+      <w:bookmarkStart w:id="6" w:name="C"/>
+      <w:r>
+        <w:rPr>
+          <w:b/>
+          <w:bCs/>
+        </w:rPr>
+        <w:lastRenderedPageBreak/>
+        <w:t>Γ.</w:t>
+      </w:r>
+      <w:r>
+        <w:rPr>
+          <w:b/>
+          <w:bCs/>
+        </w:rPr>
+        <w:t>ΕΚΠΑΙΔΕΥΣΗ ΜΟΝΤΕΛΩΝ</w:t>
+      </w:r>
+    </w:p>
+    <w:bookmarkEnd w:id="6"/>
+    <w:p>
+      <w:r>
+        <w:t xml:space="preserve">Στο στάδιο αυτό, </w:t>
+      </w:r>
+      <w:r>
+        <w:t>εκπαιδεύουμε</w:t>
+      </w:r>
+      <w:r>
+        <w:t xml:space="preserve"> δύο μοντέλα για την ταξινόμηση των frames του ήχου:</w:t>
+      </w:r>
+    </w:p>
+    <w:p>
+      <w:pPr>
+        <w:rPr>
+          <w:b/>
+          <w:bCs/>
+        </w:rPr>
+      </w:pPr>
+      <w:bookmarkStart w:id="7" w:name="C1"/>
+      <w:r>
+        <w:rPr>
+          <w:b/>
+          <w:bCs/>
+        </w:rPr>
+        <w:t>Γ1. Least Squares</w:t>
+      </w:r>
+    </w:p>
+    <w:bookmarkEnd w:id="7"/>
+    <w:p>
+      <w:pPr>
+        <w:pStyle w:val="ListParagraph"/>
+        <w:numPr>
+          <w:ilvl w:val="0"/>
+          <w:numId w:val="10"/>
+        </w:numPr>
+      </w:pPr>
+      <w:r>
+        <w:t xml:space="preserve">Χρησιμοποιήθηκε η </w:t>
+      </w:r>
+      <w:r>
+        <w:rPr>
+          <w:b/>
+          <w:bCs/>
+        </w:rPr>
+        <w:t>LinearRegression</w:t>
+      </w:r>
+      <w:r>
+        <w:t xml:space="preserve"> από τη βιβλιοθήκη </w:t>
+      </w:r>
+      <w:r>
+        <w:rPr>
+          <w:b/>
+          <w:bCs/>
+        </w:rPr>
+        <w:t>sklearn</w:t>
+      </w:r>
+      <w:r>
+        <w:t>.</w:t>
+      </w:r>
+    </w:p>
+    <w:p>
+      <w:pPr>
+        <w:pStyle w:val="ListParagraph"/>
+        <w:numPr>
+          <w:ilvl w:val="0"/>
+          <w:numId w:val="10"/>
+        </w:numPr>
+      </w:pPr>
+      <w:r>
+        <w:t>Οι τιμές εξόδου μετατράπηκαν σε 0/1 βάσει κατωφλίου 0.5.</w:t>
+      </w:r>
+    </w:p>
+    <w:p>
+      <w:pPr>
+        <w:pStyle w:val="ListParagraph"/>
+        <w:numPr>
+          <w:ilvl w:val="0"/>
+          <w:numId w:val="10"/>
+        </w:numPr>
+      </w:pPr>
+      <w:r>
+        <w:t xml:space="preserve">Η μέθοδος αυτή χρησιμοποιήθηκε ως </w:t>
+      </w:r>
+      <w:r>
+        <w:rPr>
+          <w:b/>
+          <w:bCs/>
+        </w:rPr>
+        <w:t>baseline</w:t>
+      </w:r>
+      <w:r>
+        <w:t xml:space="preserve">, επειδή είναι απλό γραμμικό μοντέλο χωρίς δυνατότητα αποτύπωσης μη γραμμικών σχέσεων μεταξύ </w:t>
+      </w:r>
+      <w:r>
+        <w:rPr>
+          <w:b/>
+          <w:bCs/>
+        </w:rPr>
+        <w:t>MFCC</w:t>
+      </w:r>
+      <w:r>
+        <w:t xml:space="preserve"> χαρακτηριστικών και ετικετών.</w:t>
+      </w:r>
+    </w:p>
+    <w:p>
+      <w:pPr>
+        <w:ind w:left="360"/>
+      </w:pPr>
+      <w:r>
+        <w:rPr>
+          <w:noProof/>
+        </w:rPr>
+        <w:drawing>
+          <wp:inline distT="0" distB="0" distL="0" distR="0" wp14:anchorId="490C3236" wp14:editId="7DB50A2E">
+            <wp:extent cx="5731510" cy="2390140"/>
+            <wp:effectExtent l="0" t="0" r="2540" b="0"/>
+            <wp:docPr id="1432504134" name="Picture 1" descr="A screen shot of a computer program&#10;&#10;AI-generated content may be incorrect."/>
+            <wp:cNvGraphicFramePr>
+              <a:graphicFrameLocks xmlns:a="http://schemas.openxmlformats.org/drawingml/2006/main" noChangeAspect="1"/>
+            </wp:cNvGraphicFramePr>
+            <a:graphic xmlns:a="http://schemas.openxmlformats.org/drawingml/2006/main">
+              <a:graphicData uri="http://schemas.openxmlformats.org/drawingml/2006/picture">
+                <pic:pic xmlns:pic="http://schemas.openxmlformats.org/drawingml/2006/picture">
+                  <pic:nvPicPr>
+                    <pic:cNvPr id="1432504134" name="Picture 1" descr="A screen shot of a computer program&#10;&#10;AI-generated content may be incorrect."/>
+                    <pic:cNvPicPr/>
+                  </pic:nvPicPr>
+                  <pic:blipFill>
+                    <a:blip r:embed="rId12"/>
+                    <a:stretch>
+                      <a:fillRect/>
+                    </a:stretch>
+                  </pic:blipFill>
+                  <pic:spPr>
+                    <a:xfrm>
+                      <a:off x="0" y="0"/>
+                      <a:ext cx="5731510" cy="2390140"/>
+                    </a:xfrm>
+                    <a:prstGeom prst="rect">
+                      <a:avLst/>
+                    </a:prstGeom>
+                  </pic:spPr>
+                </pic:pic>
+              </a:graphicData>
+            </a:graphic>
+          </wp:inline>
+        </w:drawing>
+      </w:r>
+    </w:p>
+    <w:p>
+      <w:pPr>
+        <w:rPr>
+          <w:b/>
+          <w:bCs/>
+        </w:rPr>
+      </w:pPr>
+      <w:bookmarkStart w:id="8" w:name="C2"/>
+      <w:r>
+        <w:rPr>
+          <w:b/>
+          <w:bCs/>
+        </w:rPr>
+        <w:t>Γ2. Πολυεπίπεδο Νευρωνικό Δίκτυο (MLP)</w:t>
+      </w:r>
+    </w:p>
+    <w:bookmarkEnd w:id="8"/>
+    <w:p>
+      <w:pPr>
+        <w:pStyle w:val="ListParagraph"/>
+        <w:numPr>
+          <w:ilvl w:val="0"/>
+          <w:numId w:val="12"/>
+        </w:numPr>
+      </w:pPr>
+      <w:r>
+        <w:t>Χρησιμοποιήθηκε MLPClassifier με 3 επίπεδα:</w:t>
+      </w:r>
+    </w:p>
+    <w:p>
+      <w:pPr>
+        <w:numPr>
+          <w:ilvl w:val="0"/>
+          <w:numId w:val="11"/>
+        </w:numPr>
+      </w:pPr>
+      <w:r>
+        <w:t>1ο: 64 νευρώνες</w:t>
+      </w:r>
+    </w:p>
+    <w:p>
+      <w:pPr>
+        <w:numPr>
+          <w:ilvl w:val="0"/>
+          <w:numId w:val="11"/>
+        </w:numPr>
+      </w:pPr>
+      <w:r>
+        <w:t>2ο: 32 νευρώνες</w:t>
+      </w:r>
+    </w:p>
+    <w:p>
+      <w:pPr>
+        <w:numPr>
+          <w:ilvl w:val="0"/>
+          <w:numId w:val="11"/>
+        </w:numPr>
+      </w:pPr>
+      <w:r>
+        <w:t>3ο: 16 νευρώνες</w:t>
+      </w:r>
+    </w:p>
+    <w:p>
+      <w:pPr>
+        <w:pStyle w:val="ListParagraph"/>
+        <w:numPr>
+          <w:ilvl w:val="0"/>
+          <w:numId w:val="12"/>
+        </w:numPr>
+      </w:pPr>
+      <w:r>
+        <w:t>Ορίστηκε max_iter=100 και random_state=42 για αναπαραγωγιμότητα.</w:t>
+      </w:r>
+    </w:p>
+    <w:p>
+      <w:pPr>
+        <w:ind w:left="360"/>
+      </w:pPr>
+      <w:r>
+        <w:rPr>
+          <w:noProof/>
+        </w:rPr>
+        <w:drawing>
+          <wp:inline distT="0" distB="0" distL="0" distR="0" wp14:anchorId="3CBF1B09" wp14:editId="7CA2F29F">
+            <wp:extent cx="5731510" cy="1604010"/>
+            <wp:effectExtent l="0" t="0" r="2540" b="0"/>
+            <wp:docPr id="1466642429" name="Picture 1" descr="A screen shot of a computer program&#10;&#10;AI-generated content may be incorrect."/>
+            <wp:cNvGraphicFramePr>
+              <a:graphicFrameLocks xmlns:a="http://schemas.openxmlformats.org/drawingml/2006/main" noChangeAspect="1"/>
+            </wp:cNvGraphicFramePr>
+            <a:graphic xmlns:a="http://schemas.openxmlformats.org/drawingml/2006/main">
+              <a:graphicData uri="http://schemas.openxmlformats.org/drawingml/2006/picture">
+                <pic:pic xmlns:pic="http://schemas.openxmlformats.org/drawingml/2006/picture">
+                  <pic:nvPicPr>
+                    <pic:cNvPr id="1466642429" name="Picture 1" descr="A screen shot of a computer program&#10;&#10;AI-generated content may be incorrect."/>
+                    <pic:cNvPicPr/>
+                  </pic:nvPicPr>
+                  <pic:blipFill>
+                    <a:blip r:embed="rId13"/>
+                    <a:stretch>
+                      <a:fillRect/>
+                    </a:stretch>
+                  </pic:blipFill>
+                  <pic:spPr>
+                    <a:xfrm>
+                      <a:off x="0" y="0"/>
+                      <a:ext cx="5731510" cy="1604010"/>
+                    </a:xfrm>
+                    <a:prstGeom prst="rect">
+                      <a:avLst/>
+                    </a:prstGeom>
+                  </pic:spPr>
+                </pic:pic>
+              </a:graphicData>
+            </a:graphic>
+          </wp:inline>
+        </w:drawing>
+      </w:r>
+    </w:p>
+    <w:p>
+      <w:pPr>
+        <w:rPr>
+          <w:b/>
+          <w:bCs/>
+        </w:rPr>
+      </w:pPr>
+      <w:bookmarkStart w:id="9" w:name="C3"/>
+      <w:r>
+        <w:rPr>
+          <w:b/>
+          <w:bCs/>
+        </w:rPr>
+        <w:t>Γ3. Αποθήκευση μοντέλων</w:t>
+      </w:r>
+    </w:p>
+    <w:bookmarkEnd w:id="9"/>
+    <w:p>
+      <w:pPr>
+        <w:pStyle w:val="ListParagraph"/>
+        <w:numPr>
+          <w:ilvl w:val="0"/>
+          <w:numId w:val="12"/>
+        </w:numPr>
+      </w:pPr>
+      <w:r>
+        <w:t>Και τα δύο μοντέλα αποθηκεύτηκαν με joblib για επαναχρησιμοποίηση στο στάδιο δοκιμής.</w:t>
+      </w:r>
+    </w:p>
+    <w:p>
+      <w:pPr>
+        <w:rPr>
+          <w:b/>
+          <w:bCs/>
+        </w:rPr>
+      </w:pPr>
+    </w:p>
+    <w:p>
+      <w:pPr>
+        <w:rPr>
+          <w:b/>
+          <w:bCs/>
+        </w:rPr>
+      </w:pPr>
+      <w:r>
+        <w:rPr>
+          <w:b/>
+          <w:bCs/>
+        </w:rPr>
+        <w:lastRenderedPageBreak/>
+        <w:t>Αποτελέσματα εκπαίδευσης (στο ίδιο σύνολο)</w:t>
+      </w:r>
+      <w:r>
+        <w:rPr>
+          <w:b/>
+          <w:bCs/>
+        </w:rPr>
+        <w:t>:</w:t>
+      </w:r>
+    </w:p>
+    <w:p>
+      <w:pPr>
+        <w:numPr>
+          <w:ilvl w:val="0"/>
+          <w:numId w:val="13"/>
+        </w:numPr>
+        <w:rPr>
+          <w:lang w:val="en-US"/>
+        </w:rPr>
+      </w:pPr>
+      <w:r>
+        <w:rPr>
+          <w:lang w:val="en-US"/>
+        </w:rPr>
+        <w:t>Least Squares Accuracy: 0.84</w:t>
+      </w:r>
+    </w:p>
+    <w:p>
+      <w:pPr>
+        <w:numPr>
+          <w:ilvl w:val="0"/>
+          <w:numId w:val="13"/>
+        </w:numPr>
+        <w:rPr>
+          <w:lang w:val="en-US"/>
+        </w:rPr>
+      </w:pPr>
+      <w:r>
+        <w:rPr>
+          <w:lang w:val="en-US"/>
+        </w:rPr>
+        <w:t xml:space="preserve">MLP Accuracy: </w:t>
+      </w:r>
+      <w:r>
+        <w:t>0</w:t>
+      </w:r>
+      <w:r>
+        <w:rPr>
+          <w:lang w:val="en-US"/>
+        </w:rPr>
+        <w:t>.97</w:t>
+      </w:r>
+    </w:p>
+    <w:p/>
+    <w:p>
+      <w:r>
+        <w:t xml:space="preserve">Τα αποτελέσματα δείχνουν ότι το </w:t>
+      </w:r>
+      <w:r>
+        <w:rPr>
+          <w:b/>
+          <w:bCs/>
+        </w:rPr>
+        <w:t>MLP</w:t>
+      </w:r>
+      <w:r>
+        <w:t xml:space="preserve"> υπερέχει στην ταξινόμηση έναντι του </w:t>
+      </w:r>
+      <w:r>
+        <w:rPr>
+          <w:b/>
+          <w:bCs/>
+        </w:rPr>
+        <w:t>Least Squares</w:t>
+      </w:r>
+      <w:r>
+        <w:t>, όπως αναμενόταν λόγω της ικανότητάς του να μοντελοποιεί μη γραμμικές σχέσεις.</w:t>
+      </w:r>
+      <w:r>
+        <w:t xml:space="preserve"> </w:t>
+      </w:r>
+      <w:r>
+        <w:t xml:space="preserve">Ωστόσο, σημειώνεται ότι η αξιολόγηση έγινε στο </w:t>
+      </w:r>
+      <w:r>
+        <w:rPr>
+          <w:b/>
+          <w:bCs/>
+        </w:rPr>
+        <w:t>ίδιο σύνολο δεδομένων</w:t>
+      </w:r>
+      <w:r>
+        <w:t xml:space="preserve"> με αυτό της εκπαίδευσης. Για πιο ρεαλιστική αποτίμηση της απόδοσης των μοντέλων, θα ήταν σκόπιμη η χρήση ξεχωριστού συνόλου επικύρωσης ή η εφαρμογή τεχνικών όπως η διασταυρούμενη επικύρωση (cross-validation), ώστε να περιοριστεί ο κίνδυνος υπερεκπαίδευσης (overfitting).</w:t>
+      </w:r>
+    </w:p>
     <w:p/>
     <w:p/>
     <w:p>
@@ -2331,51 +3463,252 @@
           <w:bCs/>
         </w:rPr>
       </w:pPr>
-      <w:r>
-        <w:rPr>
-          <w:b/>
-          <w:bCs/>
+      <w:bookmarkStart w:id="10" w:name="D"/>
+      <w:r>
+        <w:rPr>
+          <w:b/>
+          <w:bCs/>
+        </w:rPr>
+        <w:t xml:space="preserve">Δ. </w:t>
+      </w:r>
+      <w:r>
+        <w:rPr>
+          <w:b/>
+          <w:bCs/>
+        </w:rPr>
+        <w:t>ΠΡΟΒΛΕΨΗ</w:t>
+      </w:r>
+      <w:r>
+        <w:rPr>
+          <w:b/>
+          <w:bCs/>
+        </w:rPr>
+        <w:t xml:space="preserve"> </w:t>
+      </w:r>
+      <w:r>
+        <w:rPr>
+          <w:b/>
+          <w:bCs/>
+        </w:rPr>
+        <w:t>ΣΕ</w:t>
+      </w:r>
+      <w:r>
+        <w:rPr>
+          <w:b/>
+          <w:bCs/>
+        </w:rPr>
+        <w:t xml:space="preserve"> test.wav </w:t>
+      </w:r>
+      <w:r>
+        <w:rPr>
+          <w:b/>
+          <w:bCs/>
+        </w:rPr>
+        <w:t>ΚΑΙ ΔΗΜΙΟΥΡΓΙΑ ΑΠΟΤΕΛΕΣΜΑΤΟΣ</w:t>
+      </w:r>
+    </w:p>
+    <w:bookmarkEnd w:id="10"/>
+    <w:p>
+      <w:pPr>
+        <w:rPr>
+          <w:b/>
+          <w:bCs/>
+        </w:rPr>
+      </w:pPr>
+    </w:p>
+    <w:p>
+      <w:pPr>
+        <w:rPr>
+          <w:b/>
+          <w:bCs/>
+        </w:rPr>
+      </w:pPr>
+      <w:bookmarkStart w:id="11" w:name="D1"/>
+      <w:r>
+        <w:rPr>
+          <w:b/>
+          <w:bCs/>
+        </w:rPr>
+        <w:t>Δ1. Εφαρμογή του ταξινομητή στο test αρχείο</w:t>
+      </w:r>
+    </w:p>
+    <w:bookmarkEnd w:id="11"/>
+    <w:p>
+      <w:pPr>
+        <w:pStyle w:val="ListParagraph"/>
+        <w:numPr>
+          <w:ilvl w:val="0"/>
+          <w:numId w:val="14"/>
+        </w:numPr>
+      </w:pPr>
+      <w:r>
+        <w:t>Φορτώθηκε το test.wav και μετατράπηκε σε MFCCs με τις ίδιες παραμέτρους (25ms frame, 10ms hop).</w:t>
+      </w:r>
+    </w:p>
+    <w:p>
+      <w:pPr>
+        <w:pStyle w:val="ListParagraph"/>
+        <w:numPr>
+          <w:ilvl w:val="0"/>
+          <w:numId w:val="14"/>
+        </w:numPr>
+      </w:pPr>
+      <w:r>
+        <w:t xml:space="preserve">Χρησιμοποιήθηκε το εκπαιδευμένο μοντέλο (MLP) για πρόβλεψη </w:t>
+      </w:r>
+      <w:r>
+        <w:t>της ετικέτας</w:t>
+      </w:r>
+      <w:r>
+        <w:t xml:space="preserve"> του </w:t>
+      </w:r>
+      <w:r>
+        <w:t>κάθε frame.</w:t>
+      </w:r>
+    </w:p>
+    <w:p>
+      <w:pPr>
+        <w:rPr>
+          <w:b/>
+          <w:bCs/>
+        </w:rPr>
+      </w:pPr>
+    </w:p>
+    <w:p>
+      <w:pPr>
+        <w:rPr>
+          <w:b/>
+          <w:bCs/>
+        </w:rPr>
+      </w:pPr>
+      <w:bookmarkStart w:id="12" w:name="D2"/>
+      <w:r>
+        <w:rPr>
+          <w:b/>
+          <w:bCs/>
+        </w:rPr>
+        <w:t>Δ2. Ομαδοποίηση προβλέψεων σε χρονικά διαστήματα</w:t>
+      </w:r>
+    </w:p>
+    <w:bookmarkEnd w:id="12"/>
+    <w:p>
+      <w:pPr>
+        <w:pStyle w:val="ListParagraph"/>
+        <w:numPr>
+          <w:ilvl w:val="0"/>
+          <w:numId w:val="15"/>
+        </w:numPr>
+      </w:pPr>
+      <w:r>
+        <w:t xml:space="preserve">Συνεχόμενα frames με ίδια πρόβλεψη </w:t>
+      </w:r>
+      <w:r>
+        <w:t xml:space="preserve">ομαδοποιήθηκαν </w:t>
+      </w:r>
+      <w:r>
+        <w:t>σε ενιαία segments.</w:t>
+      </w:r>
+    </w:p>
+    <w:p>
+      <w:pPr>
+        <w:pStyle w:val="ListParagraph"/>
+        <w:numPr>
+          <w:ilvl w:val="0"/>
+          <w:numId w:val="15"/>
+        </w:numPr>
+      </w:pPr>
+      <w:r>
+        <w:t>Οι χρονικές τιμές υπολογίστηκαν πολλαπλασιάζοντας τον αριθμό frame με το χρονικό βήμα (hop_duration = 0.01 sec).</w:t>
+      </w:r>
+    </w:p>
+    <w:p>
+      <w:pPr>
+        <w:pStyle w:val="ListParagraph"/>
+        <w:numPr>
+          <w:ilvl w:val="0"/>
+          <w:numId w:val="15"/>
+        </w:numPr>
+      </w:pPr>
+      <w:r>
+        <w:t>Η κάθε πρόβλεψη μετατράπηκε σε foreground (1) ή background (0), ώστε να συμμορφώνεται με τις απαιτήσεις της εκφώνησης.</w:t>
+      </w:r>
+    </w:p>
+    <w:p>
+      <w:pPr>
+        <w:rPr>
+          <w:b/>
+          <w:bCs/>
+        </w:rPr>
+      </w:pPr>
+    </w:p>
+    <w:p>
+      <w:pPr>
+        <w:rPr>
+          <w:b/>
+          <w:bCs/>
+        </w:rPr>
+      </w:pPr>
+      <w:bookmarkStart w:id="13" w:name="D3"/>
+      <w:r>
+        <w:rPr>
+          <w:b/>
+          <w:bCs/>
+        </w:rPr>
+        <w:t>Δ3. Αποθήκευση αποτελέσματος σε .csv</w:t>
+      </w:r>
+    </w:p>
+    <w:bookmarkEnd w:id="13"/>
+    <w:p>
+      <w:r>
+        <w:t>Το τελικό αρχείο results.csv έχει μορφή:</w:t>
+      </w:r>
+    </w:p>
+    <w:p>
+      <w:r>
+        <w:rPr>
+          <w:noProof/>
+          <w:lang w:val="en-US"/>
         </w:rPr>
         <w:lastRenderedPageBreak/>
-        <w:t>Γ.</w:t>
-      </w:r>
-      <w:r>
-        <w:rPr>
-          <w:b/>
-          <w:bCs/>
-        </w:rPr>
-        <w:t>ΕΚΠΑΙΔΕΥΣΗ ΜΟΝΤΕΛΩΝ</w:t>
-      </w:r>
-    </w:p>
-    <w:p>
-      <w:r>
-        <w:t xml:space="preserve">Στο στάδιο αυτό, </w:t>
-      </w:r>
-      <w:r>
-        <w:t>εκπαιδεύουμε</w:t>
-      </w:r>
-      <w:r>
-        <w:t xml:space="preserve"> δύο μοντέλα για την ταξινόμηση των frames του ήχου:</w:t>
-      </w:r>
-    </w:p>
-    <w:p>
-      <w:pPr>
-        <w:rPr>
-          <w:b/>
-          <w:bCs/>
-        </w:rPr>
-      </w:pPr>
-      <w:r>
-        <w:rPr>
-          <w:b/>
-          <w:bCs/>
-        </w:rPr>
-        <w:t>Γ1. Least Squares</w:t>
-      </w:r>
-    </w:p>
-    <w:p/>
+        <w:drawing>
+          <wp:inline distT="0" distB="0" distL="0" distR="0" wp14:anchorId="75A67C8A" wp14:editId="110E605F">
+            <wp:extent cx="2597150" cy="3999210"/>
+            <wp:effectExtent l="0" t="0" r="0" b="1905"/>
+            <wp:docPr id="1793098916" name="Picture 1" descr="A screenshot of a computer&#10;&#10;AI-generated content may be incorrect."/>
+            <wp:cNvGraphicFramePr>
+              <a:graphicFrameLocks xmlns:a="http://schemas.openxmlformats.org/drawingml/2006/main" noChangeAspect="1"/>
+            </wp:cNvGraphicFramePr>
+            <a:graphic xmlns:a="http://schemas.openxmlformats.org/drawingml/2006/main">
+              <a:graphicData uri="http://schemas.openxmlformats.org/drawingml/2006/picture">
+                <pic:pic xmlns:pic="http://schemas.openxmlformats.org/drawingml/2006/picture">
+                  <pic:nvPicPr>
+                    <pic:cNvPr id="1793098916" name="Picture 1" descr="A screenshot of a computer&#10;&#10;AI-generated content may be incorrect."/>
+                    <pic:cNvPicPr/>
+                  </pic:nvPicPr>
+                  <pic:blipFill>
+                    <a:blip r:embed="rId14"/>
+                    <a:stretch>
+                      <a:fillRect/>
+                    </a:stretch>
+                  </pic:blipFill>
+                  <pic:spPr>
+                    <a:xfrm>
+                      <a:off x="0" y="0"/>
+                      <a:ext cx="2601172" cy="4005403"/>
+                    </a:xfrm>
+                    <a:prstGeom prst="rect">
+                      <a:avLst/>
+                    </a:prstGeom>
+                  </pic:spPr>
+                </pic:pic>
+              </a:graphicData>
+            </a:graphic>
+          </wp:inline>
+        </w:drawing>
+      </w:r>
+    </w:p>
     <w:sectPr>
-      <w:footerReference w:type="default" r:id="rId11"/>
+      <w:footerReference w:type="default" r:id="rId15"/>
       <w:pgSz w:w="11906" w:h="16838"/>
       <w:pgMar w:top="1440" w:right="1440" w:bottom="1440" w:left="1440" w:header="708" w:footer="708" w:gutter="0"/>
       <w:pgNumType w:start="0"/>
@@ -2805,6 +4138,268 @@
     </w:lvl>
   </w:abstractNum>
   <w:abstractNum w:abstractNumId="1" w15:restartNumberingAfterBreak="0">
+    <w:nsid w:val="29D87F94"/>
+    <w:multiLevelType w:val="multilevel"/>
+    <w:tmpl w:val="5E12775E"/>
+    <w:lvl w:ilvl="0">
+      <w:start w:val="1"/>
+      <w:numFmt w:val="bullet"/>
+      <w:lvlText w:val=""/>
+      <w:lvlJc w:val="left"/>
+      <w:pPr>
+        <w:tabs>
+          <w:tab w:val="num" w:pos="1080"/>
+        </w:tabs>
+        <w:ind w:left="1080" w:hanging="360"/>
+      </w:pPr>
+      <w:rPr>
+        <w:rFonts w:ascii="Symbol" w:hAnsi="Symbol" w:hint="default"/>
+        <w:sz w:val="20"/>
+      </w:rPr>
+    </w:lvl>
+    <w:lvl w:ilvl="1" w:tentative="1">
+      <w:start w:val="1"/>
+      <w:numFmt w:val="bullet"/>
+      <w:lvlText w:val="o"/>
+      <w:lvlJc w:val="left"/>
+      <w:pPr>
+        <w:tabs>
+          <w:tab w:val="num" w:pos="1800"/>
+        </w:tabs>
+        <w:ind w:left="1800" w:hanging="360"/>
+      </w:pPr>
+      <w:rPr>
+        <w:rFonts w:ascii="Courier New" w:hAnsi="Courier New" w:hint="default"/>
+        <w:sz w:val="20"/>
+      </w:rPr>
+    </w:lvl>
+    <w:lvl w:ilvl="2" w:tentative="1">
+      <w:start w:val="1"/>
+      <w:numFmt w:val="bullet"/>
+      <w:lvlText w:val=""/>
+      <w:lvlJc w:val="left"/>
+      <w:pPr>
+        <w:tabs>
+          <w:tab w:val="num" w:pos="2520"/>
+        </w:tabs>
+        <w:ind w:left="2520" w:hanging="360"/>
+      </w:pPr>
+      <w:rPr>
+        <w:rFonts w:ascii="Wingdings" w:hAnsi="Wingdings" w:hint="default"/>
+        <w:sz w:val="20"/>
+      </w:rPr>
+    </w:lvl>
+    <w:lvl w:ilvl="3" w:tentative="1">
+      <w:start w:val="1"/>
+      <w:numFmt w:val="bullet"/>
+      <w:lvlText w:val=""/>
+      <w:lvlJc w:val="left"/>
+      <w:pPr>
+        <w:tabs>
+          <w:tab w:val="num" w:pos="3240"/>
+        </w:tabs>
+        <w:ind w:left="3240" w:hanging="360"/>
+      </w:pPr>
+      <w:rPr>
+        <w:rFonts w:ascii="Wingdings" w:hAnsi="Wingdings" w:hint="default"/>
+        <w:sz w:val="20"/>
+      </w:rPr>
+    </w:lvl>
+    <w:lvl w:ilvl="4" w:tentative="1">
+      <w:start w:val="1"/>
+      <w:numFmt w:val="bullet"/>
+      <w:lvlText w:val=""/>
+      <w:lvlJc w:val="left"/>
+      <w:pPr>
+        <w:tabs>
+          <w:tab w:val="num" w:pos="3960"/>
+        </w:tabs>
+        <w:ind w:left="3960" w:hanging="360"/>
+      </w:pPr>
+      <w:rPr>
+        <w:rFonts w:ascii="Wingdings" w:hAnsi="Wingdings" w:hint="default"/>
+        <w:sz w:val="20"/>
+      </w:rPr>
+    </w:lvl>
+    <w:lvl w:ilvl="5" w:tentative="1">
+      <w:start w:val="1"/>
+      <w:numFmt w:val="bullet"/>
+      <w:lvlText w:val=""/>
+      <w:lvlJc w:val="left"/>
+      <w:pPr>
+        <w:tabs>
+          <w:tab w:val="num" w:pos="4680"/>
+        </w:tabs>
+        <w:ind w:left="4680" w:hanging="360"/>
+      </w:pPr>
+      <w:rPr>
+        <w:rFonts w:ascii="Wingdings" w:hAnsi="Wingdings" w:hint="default"/>
+        <w:sz w:val="20"/>
+      </w:rPr>
+    </w:lvl>
+    <w:lvl w:ilvl="6" w:tentative="1">
+      <w:start w:val="1"/>
+      <w:numFmt w:val="bullet"/>
+      <w:lvlText w:val=""/>
+      <w:lvlJc w:val="left"/>
+      <w:pPr>
+        <w:tabs>
+          <w:tab w:val="num" w:pos="5400"/>
+        </w:tabs>
+        <w:ind w:left="5400" w:hanging="360"/>
+      </w:pPr>
+      <w:rPr>
+        <w:rFonts w:ascii="Wingdings" w:hAnsi="Wingdings" w:hint="default"/>
+        <w:sz w:val="20"/>
+      </w:rPr>
+    </w:lvl>
+    <w:lvl w:ilvl="7" w:tentative="1">
+      <w:start w:val="1"/>
+      <w:numFmt w:val="bullet"/>
+      <w:lvlText w:val=""/>
+      <w:lvlJc w:val="left"/>
+      <w:pPr>
+        <w:tabs>
+          <w:tab w:val="num" w:pos="6120"/>
+        </w:tabs>
+        <w:ind w:left="6120" w:hanging="360"/>
+      </w:pPr>
+      <w:rPr>
+        <w:rFonts w:ascii="Wingdings" w:hAnsi="Wingdings" w:hint="default"/>
+        <w:sz w:val="20"/>
+      </w:rPr>
+    </w:lvl>
+    <w:lvl w:ilvl="8" w:tentative="1">
+      <w:start w:val="1"/>
+      <w:numFmt w:val="bullet"/>
+      <w:lvlText w:val=""/>
+      <w:lvlJc w:val="left"/>
+      <w:pPr>
+        <w:tabs>
+          <w:tab w:val="num" w:pos="6840"/>
+        </w:tabs>
+        <w:ind w:left="6840" w:hanging="360"/>
+      </w:pPr>
+      <w:rPr>
+        <w:rFonts w:ascii="Wingdings" w:hAnsi="Wingdings" w:hint="default"/>
+        <w:sz w:val="20"/>
+      </w:rPr>
+    </w:lvl>
+  </w:abstractNum>
+  <w:abstractNum w:abstractNumId="2" w15:restartNumberingAfterBreak="0">
+    <w:nsid w:val="2C51612D"/>
+    <w:multiLevelType w:val="hybridMultilevel"/>
+    <w:tmpl w:val="DDC44D66"/>
+    <w:lvl w:ilvl="0" w:tplc="0408000B">
+      <w:start w:val="1"/>
+      <w:numFmt w:val="bullet"/>
+      <w:lvlText w:val=""/>
+      <w:lvlJc w:val="left"/>
+      <w:pPr>
+        <w:ind w:left="720" w:hanging="360"/>
+      </w:pPr>
+      <w:rPr>
+        <w:rFonts w:ascii="Wingdings" w:hAnsi="Wingdings" w:hint="default"/>
+      </w:rPr>
+    </w:lvl>
+    <w:lvl w:ilvl="1" w:tplc="04080003" w:tentative="1">
+      <w:start w:val="1"/>
+      <w:numFmt w:val="bullet"/>
+      <w:lvlText w:val="o"/>
+      <w:lvlJc w:val="left"/>
+      <w:pPr>
+        <w:ind w:left="1440" w:hanging="360"/>
+      </w:pPr>
+      <w:rPr>
+        <w:rFonts w:ascii="Courier New" w:hAnsi="Courier New" w:cs="Courier New" w:hint="default"/>
+      </w:rPr>
+    </w:lvl>
+    <w:lvl w:ilvl="2" w:tplc="04080005" w:tentative="1">
+      <w:start w:val="1"/>
+      <w:numFmt w:val="bullet"/>
+      <w:lvlText w:val=""/>
+      <w:lvlJc w:val="left"/>
+      <w:pPr>
+        <w:ind w:left="2160" w:hanging="360"/>
+      </w:pPr>
+      <w:rPr>
+        <w:rFonts w:ascii="Wingdings" w:hAnsi="Wingdings" w:hint="default"/>
+      </w:rPr>
+    </w:lvl>
+    <w:lvl w:ilvl="3" w:tplc="04080001" w:tentative="1">
+      <w:start w:val="1"/>
+      <w:numFmt w:val="bullet"/>
+      <w:lvlText w:val=""/>
+      <w:lvlJc w:val="left"/>
+      <w:pPr>
+        <w:ind w:left="2880" w:hanging="360"/>
+      </w:pPr>
+      <w:rPr>
+        <w:rFonts w:ascii="Symbol" w:hAnsi="Symbol" w:hint="default"/>
+      </w:rPr>
+    </w:lvl>
+    <w:lvl w:ilvl="4" w:tplc="04080003" w:tentative="1">
+      <w:start w:val="1"/>
+      <w:numFmt w:val="bullet"/>
+      <w:lvlText w:val="o"/>
+      <w:lvlJc w:val="left"/>
+      <w:pPr>
+        <w:ind w:left="3600" w:hanging="360"/>
+      </w:pPr>
+      <w:rPr>
+        <w:rFonts w:ascii="Courier New" w:hAnsi="Courier New" w:cs="Courier New" w:hint="default"/>
+      </w:rPr>
+    </w:lvl>
+    <w:lvl w:ilvl="5" w:tplc="04080005" w:tentative="1">
+      <w:start w:val="1"/>
+      <w:numFmt w:val="bullet"/>
+      <w:lvlText w:val=""/>
+      <w:lvlJc w:val="left"/>
+      <w:pPr>
+        <w:ind w:left="4320" w:hanging="360"/>
+      </w:pPr>
+      <w:rPr>
+        <w:rFonts w:ascii="Wingdings" w:hAnsi="Wingdings" w:hint="default"/>
+      </w:rPr>
+    </w:lvl>
+    <w:lvl w:ilvl="6" w:tplc="04080001" w:tentative="1">
+      <w:start w:val="1"/>
+      <w:numFmt w:val="bullet"/>
+      <w:lvlText w:val=""/>
+      <w:lvlJc w:val="left"/>
+      <w:pPr>
+        <w:ind w:left="5040" w:hanging="360"/>
+      </w:pPr>
+      <w:rPr>
+        <w:rFonts w:ascii="Symbol" w:hAnsi="Symbol" w:hint="default"/>
+      </w:rPr>
+    </w:lvl>
+    <w:lvl w:ilvl="7" w:tplc="04080003" w:tentative="1">
+      <w:start w:val="1"/>
+      <w:numFmt w:val="bullet"/>
+      <w:lvlText w:val="o"/>
+      <w:lvlJc w:val="left"/>
+      <w:pPr>
+        <w:ind w:left="5760" w:hanging="360"/>
+      </w:pPr>
+      <w:rPr>
+        <w:rFonts w:ascii="Courier New" w:hAnsi="Courier New" w:cs="Courier New" w:hint="default"/>
+      </w:rPr>
+    </w:lvl>
+    <w:lvl w:ilvl="8" w:tplc="04080005" w:tentative="1">
+      <w:start w:val="1"/>
+      <w:numFmt w:val="bullet"/>
+      <w:lvlText w:val=""/>
+      <w:lvlJc w:val="left"/>
+      <w:pPr>
+        <w:ind w:left="6480" w:hanging="360"/>
+      </w:pPr>
+      <w:rPr>
+        <w:rFonts w:ascii="Wingdings" w:hAnsi="Wingdings" w:hint="default"/>
+      </w:rPr>
+    </w:lvl>
+  </w:abstractNum>
+  <w:abstractNum w:abstractNumId="3" w15:restartNumberingAfterBreak="0">
     <w:nsid w:val="2CEC14E4"/>
     <w:multiLevelType w:val="multilevel"/>
     <w:tmpl w:val="4C48FCF8"/>
@@ -2953,7 +4548,7 @@
       </w:rPr>
     </w:lvl>
   </w:abstractNum>
-  <w:abstractNum w:abstractNumId="2" w15:restartNumberingAfterBreak="0">
+  <w:abstractNum w:abstractNumId="4" w15:restartNumberingAfterBreak="0">
     <w:nsid w:val="35117F39"/>
     <w:multiLevelType w:val="multilevel"/>
     <w:tmpl w:val="202A6BBA"/>
@@ -3102,7 +4697,7 @@
       </w:rPr>
     </w:lvl>
   </w:abstractNum>
-  <w:abstractNum w:abstractNumId="3" w15:restartNumberingAfterBreak="0">
+  <w:abstractNum w:abstractNumId="5" w15:restartNumberingAfterBreak="0">
     <w:nsid w:val="3AF04C47"/>
     <w:multiLevelType w:val="multilevel"/>
     <w:tmpl w:val="07743BE8"/>
@@ -3251,7 +4846,7 @@
       </w:rPr>
     </w:lvl>
   </w:abstractNum>
-  <w:abstractNum w:abstractNumId="4" w15:restartNumberingAfterBreak="0">
+  <w:abstractNum w:abstractNumId="6" w15:restartNumberingAfterBreak="0">
     <w:nsid w:val="3B806795"/>
     <w:multiLevelType w:val="multilevel"/>
     <w:tmpl w:val="18E2FB9A"/>
@@ -3400,7 +4995,7 @@
       </w:rPr>
     </w:lvl>
   </w:abstractNum>
-  <w:abstractNum w:abstractNumId="5" w15:restartNumberingAfterBreak="0">
+  <w:abstractNum w:abstractNumId="7" w15:restartNumberingAfterBreak="0">
     <w:nsid w:val="4515728A"/>
     <w:multiLevelType w:val="multilevel"/>
     <w:tmpl w:val="B9C68380"/>
@@ -3549,7 +5144,120 @@
       </w:rPr>
     </w:lvl>
   </w:abstractNum>
-  <w:abstractNum w:abstractNumId="6" w15:restartNumberingAfterBreak="0">
+  <w:abstractNum w:abstractNumId="8" w15:restartNumberingAfterBreak="0">
+    <w:nsid w:val="462D00A1"/>
+    <w:multiLevelType w:val="hybridMultilevel"/>
+    <w:tmpl w:val="BC6ACDC2"/>
+    <w:lvl w:ilvl="0" w:tplc="04080001">
+      <w:start w:val="1"/>
+      <w:numFmt w:val="bullet"/>
+      <w:lvlText w:val=""/>
+      <w:lvlJc w:val="left"/>
+      <w:pPr>
+        <w:ind w:left="720" w:hanging="360"/>
+      </w:pPr>
+      <w:rPr>
+        <w:rFonts w:ascii="Symbol" w:hAnsi="Symbol" w:hint="default"/>
+      </w:rPr>
+    </w:lvl>
+    <w:lvl w:ilvl="1" w:tplc="04080003" w:tentative="1">
+      <w:start w:val="1"/>
+      <w:numFmt w:val="bullet"/>
+      <w:lvlText w:val="o"/>
+      <w:lvlJc w:val="left"/>
+      <w:pPr>
+        <w:ind w:left="1440" w:hanging="360"/>
+      </w:pPr>
+      <w:rPr>
+        <w:rFonts w:ascii="Courier New" w:hAnsi="Courier New" w:cs="Courier New" w:hint="default"/>
+      </w:rPr>
+    </w:lvl>
+    <w:lvl w:ilvl="2" w:tplc="04080005" w:tentative="1">
+      <w:start w:val="1"/>
+      <w:numFmt w:val="bullet"/>
+      <w:lvlText w:val=""/>
+      <w:lvlJc w:val="left"/>
+      <w:pPr>
+        <w:ind w:left="2160" w:hanging="360"/>
+      </w:pPr>
+      <w:rPr>
+        <w:rFonts w:ascii="Wingdings" w:hAnsi="Wingdings" w:hint="default"/>
+      </w:rPr>
+    </w:lvl>
+    <w:lvl w:ilvl="3" w:tplc="04080001" w:tentative="1">
+      <w:start w:val="1"/>
+      <w:numFmt w:val="bullet"/>
+      <w:lvlText w:val=""/>
+      <w:lvlJc w:val="left"/>
+      <w:pPr>
+        <w:ind w:left="2880" w:hanging="360"/>
+      </w:pPr>
+      <w:rPr>
+        <w:rFonts w:ascii="Symbol" w:hAnsi="Symbol" w:hint="default"/>
+      </w:rPr>
+    </w:lvl>
+    <w:lvl w:ilvl="4" w:tplc="04080003" w:tentative="1">
+      <w:start w:val="1"/>
+      <w:numFmt w:val="bullet"/>
+      <w:lvlText w:val="o"/>
+      <w:lvlJc w:val="left"/>
+      <w:pPr>
+        <w:ind w:left="3600" w:hanging="360"/>
+      </w:pPr>
+      <w:rPr>
+        <w:rFonts w:ascii="Courier New" w:hAnsi="Courier New" w:cs="Courier New" w:hint="default"/>
+      </w:rPr>
+    </w:lvl>
+    <w:lvl w:ilvl="5" w:tplc="04080005" w:tentative="1">
+      <w:start w:val="1"/>
+      <w:numFmt w:val="bullet"/>
+      <w:lvlText w:val=""/>
+      <w:lvlJc w:val="left"/>
+      <w:pPr>
+        <w:ind w:left="4320" w:hanging="360"/>
+      </w:pPr>
+      <w:rPr>
+        <w:rFonts w:ascii="Wingdings" w:hAnsi="Wingdings" w:hint="default"/>
+      </w:rPr>
+    </w:lvl>
+    <w:lvl w:ilvl="6" w:tplc="04080001" w:tentative="1">
+      <w:start w:val="1"/>
+      <w:numFmt w:val="bullet"/>
+      <w:lvlText w:val=""/>
+      <w:lvlJc w:val="left"/>
+      <w:pPr>
+        <w:ind w:left="5040" w:hanging="360"/>
+      </w:pPr>
+      <w:rPr>
+        <w:rFonts w:ascii="Symbol" w:hAnsi="Symbol" w:hint="default"/>
+      </w:rPr>
+    </w:lvl>
+    <w:lvl w:ilvl="7" w:tplc="04080003" w:tentative="1">
+      <w:start w:val="1"/>
+      <w:numFmt w:val="bullet"/>
+      <w:lvlText w:val="o"/>
+      <w:lvlJc w:val="left"/>
+      <w:pPr>
+        <w:ind w:left="5760" w:hanging="360"/>
+      </w:pPr>
+      <w:rPr>
+        <w:rFonts w:ascii="Courier New" w:hAnsi="Courier New" w:cs="Courier New" w:hint="default"/>
+      </w:rPr>
+    </w:lvl>
+    <w:lvl w:ilvl="8" w:tplc="04080005" w:tentative="1">
+      <w:start w:val="1"/>
+      <w:numFmt w:val="bullet"/>
+      <w:lvlText w:val=""/>
+      <w:lvlJc w:val="left"/>
+      <w:pPr>
+        <w:ind w:left="6480" w:hanging="360"/>
+      </w:pPr>
+      <w:rPr>
+        <w:rFonts w:ascii="Wingdings" w:hAnsi="Wingdings" w:hint="default"/>
+      </w:rPr>
+    </w:lvl>
+  </w:abstractNum>
+  <w:abstractNum w:abstractNumId="9" w15:restartNumberingAfterBreak="0">
     <w:nsid w:val="48437E1D"/>
     <w:multiLevelType w:val="hybridMultilevel"/>
     <w:tmpl w:val="92D6A95E"/>
@@ -3662,7 +5370,269 @@
       </w:rPr>
     </w:lvl>
   </w:abstractNum>
-  <w:abstractNum w:abstractNumId="7" w15:restartNumberingAfterBreak="0">
+  <w:abstractNum w:abstractNumId="10" w15:restartNumberingAfterBreak="0">
+    <w:nsid w:val="4A2943E2"/>
+    <w:multiLevelType w:val="hybridMultilevel"/>
+    <w:tmpl w:val="720EE6DA"/>
+    <w:lvl w:ilvl="0" w:tplc="04080001">
+      <w:start w:val="1"/>
+      <w:numFmt w:val="bullet"/>
+      <w:lvlText w:val=""/>
+      <w:lvlJc w:val="left"/>
+      <w:pPr>
+        <w:ind w:left="720" w:hanging="360"/>
+      </w:pPr>
+      <w:rPr>
+        <w:rFonts w:ascii="Symbol" w:hAnsi="Symbol" w:hint="default"/>
+      </w:rPr>
+    </w:lvl>
+    <w:lvl w:ilvl="1" w:tplc="04080003" w:tentative="1">
+      <w:start w:val="1"/>
+      <w:numFmt w:val="bullet"/>
+      <w:lvlText w:val="o"/>
+      <w:lvlJc w:val="left"/>
+      <w:pPr>
+        <w:ind w:left="1440" w:hanging="360"/>
+      </w:pPr>
+      <w:rPr>
+        <w:rFonts w:ascii="Courier New" w:hAnsi="Courier New" w:cs="Courier New" w:hint="default"/>
+      </w:rPr>
+    </w:lvl>
+    <w:lvl w:ilvl="2" w:tplc="04080005" w:tentative="1">
+      <w:start w:val="1"/>
+      <w:numFmt w:val="bullet"/>
+      <w:lvlText w:val=""/>
+      <w:lvlJc w:val="left"/>
+      <w:pPr>
+        <w:ind w:left="2160" w:hanging="360"/>
+      </w:pPr>
+      <w:rPr>
+        <w:rFonts w:ascii="Wingdings" w:hAnsi="Wingdings" w:hint="default"/>
+      </w:rPr>
+    </w:lvl>
+    <w:lvl w:ilvl="3" w:tplc="04080001" w:tentative="1">
+      <w:start w:val="1"/>
+      <w:numFmt w:val="bullet"/>
+      <w:lvlText w:val=""/>
+      <w:lvlJc w:val="left"/>
+      <w:pPr>
+        <w:ind w:left="2880" w:hanging="360"/>
+      </w:pPr>
+      <w:rPr>
+        <w:rFonts w:ascii="Symbol" w:hAnsi="Symbol" w:hint="default"/>
+      </w:rPr>
+    </w:lvl>
+    <w:lvl w:ilvl="4" w:tplc="04080003" w:tentative="1">
+      <w:start w:val="1"/>
+      <w:numFmt w:val="bullet"/>
+      <w:lvlText w:val="o"/>
+      <w:lvlJc w:val="left"/>
+      <w:pPr>
+        <w:ind w:left="3600" w:hanging="360"/>
+      </w:pPr>
+      <w:rPr>
+        <w:rFonts w:ascii="Courier New" w:hAnsi="Courier New" w:cs="Courier New" w:hint="default"/>
+      </w:rPr>
+    </w:lvl>
+    <w:lvl w:ilvl="5" w:tplc="04080005" w:tentative="1">
+      <w:start w:val="1"/>
+      <w:numFmt w:val="bullet"/>
+      <w:lvlText w:val=""/>
+      <w:lvlJc w:val="left"/>
+      <w:pPr>
+        <w:ind w:left="4320" w:hanging="360"/>
+      </w:pPr>
+      <w:rPr>
+        <w:rFonts w:ascii="Wingdings" w:hAnsi="Wingdings" w:hint="default"/>
+      </w:rPr>
+    </w:lvl>
+    <w:lvl w:ilvl="6" w:tplc="04080001" w:tentative="1">
+      <w:start w:val="1"/>
+      <w:numFmt w:val="bullet"/>
+      <w:lvlText w:val=""/>
+      <w:lvlJc w:val="left"/>
+      <w:pPr>
+        <w:ind w:left="5040" w:hanging="360"/>
+      </w:pPr>
+      <w:rPr>
+        <w:rFonts w:ascii="Symbol" w:hAnsi="Symbol" w:hint="default"/>
+      </w:rPr>
+    </w:lvl>
+    <w:lvl w:ilvl="7" w:tplc="04080003" w:tentative="1">
+      <w:start w:val="1"/>
+      <w:numFmt w:val="bullet"/>
+      <w:lvlText w:val="o"/>
+      <w:lvlJc w:val="left"/>
+      <w:pPr>
+        <w:ind w:left="5760" w:hanging="360"/>
+      </w:pPr>
+      <w:rPr>
+        <w:rFonts w:ascii="Courier New" w:hAnsi="Courier New" w:cs="Courier New" w:hint="default"/>
+      </w:rPr>
+    </w:lvl>
+    <w:lvl w:ilvl="8" w:tplc="04080005" w:tentative="1">
+      <w:start w:val="1"/>
+      <w:numFmt w:val="bullet"/>
+      <w:lvlText w:val=""/>
+      <w:lvlJc w:val="left"/>
+      <w:pPr>
+        <w:ind w:left="6480" w:hanging="360"/>
+      </w:pPr>
+      <w:rPr>
+        <w:rFonts w:ascii="Wingdings" w:hAnsi="Wingdings" w:hint="default"/>
+      </w:rPr>
+    </w:lvl>
+  </w:abstractNum>
+  <w:abstractNum w:abstractNumId="11" w15:restartNumberingAfterBreak="0">
+    <w:nsid w:val="4B3F06C3"/>
+    <w:multiLevelType w:val="multilevel"/>
+    <w:tmpl w:val="39DC1EB6"/>
+    <w:lvl w:ilvl="0">
+      <w:start w:val="1"/>
+      <w:numFmt w:val="bullet"/>
+      <w:lvlText w:val=""/>
+      <w:lvlJc w:val="left"/>
+      <w:pPr>
+        <w:tabs>
+          <w:tab w:val="num" w:pos="720"/>
+        </w:tabs>
+        <w:ind w:left="720" w:hanging="360"/>
+      </w:pPr>
+      <w:rPr>
+        <w:rFonts w:ascii="Symbol" w:hAnsi="Symbol" w:hint="default"/>
+        <w:sz w:val="20"/>
+      </w:rPr>
+    </w:lvl>
+    <w:lvl w:ilvl="1" w:tentative="1">
+      <w:start w:val="1"/>
+      <w:numFmt w:val="bullet"/>
+      <w:lvlText w:val="o"/>
+      <w:lvlJc w:val="left"/>
+      <w:pPr>
+        <w:tabs>
+          <w:tab w:val="num" w:pos="1440"/>
+        </w:tabs>
+        <w:ind w:left="1440" w:hanging="360"/>
+      </w:pPr>
+      <w:rPr>
+        <w:rFonts w:ascii="Courier New" w:hAnsi="Courier New" w:hint="default"/>
+        <w:sz w:val="20"/>
+      </w:rPr>
+    </w:lvl>
+    <w:lvl w:ilvl="2" w:tentative="1">
+      <w:start w:val="1"/>
+      <w:numFmt w:val="bullet"/>
+      <w:lvlText w:val=""/>
+      <w:lvlJc w:val="left"/>
+      <w:pPr>
+        <w:tabs>
+          <w:tab w:val="num" w:pos="2160"/>
+        </w:tabs>
+        <w:ind w:left="2160" w:hanging="360"/>
+      </w:pPr>
+      <w:rPr>
+        <w:rFonts w:ascii="Wingdings" w:hAnsi="Wingdings" w:hint="default"/>
+        <w:sz w:val="20"/>
+      </w:rPr>
+    </w:lvl>
+    <w:lvl w:ilvl="3" w:tentative="1">
+      <w:start w:val="1"/>
+      <w:numFmt w:val="bullet"/>
+      <w:lvlText w:val=""/>
+      <w:lvlJc w:val="left"/>
+      <w:pPr>
+        <w:tabs>
+          <w:tab w:val="num" w:pos="2880"/>
+        </w:tabs>
+        <w:ind w:left="2880" w:hanging="360"/>
+      </w:pPr>
+      <w:rPr>
+        <w:rFonts w:ascii="Wingdings" w:hAnsi="Wingdings" w:hint="default"/>
+        <w:sz w:val="20"/>
+      </w:rPr>
+    </w:lvl>
+    <w:lvl w:ilvl="4" w:tentative="1">
+      <w:start w:val="1"/>
+      <w:numFmt w:val="bullet"/>
+      <w:lvlText w:val=""/>
+      <w:lvlJc w:val="left"/>
+      <w:pPr>
+        <w:tabs>
+          <w:tab w:val="num" w:pos="3600"/>
+        </w:tabs>
+        <w:ind w:left="3600" w:hanging="360"/>
+      </w:pPr>
+      <w:rPr>
+        <w:rFonts w:ascii="Wingdings" w:hAnsi="Wingdings" w:hint="default"/>
+        <w:sz w:val="20"/>
+      </w:rPr>
+    </w:lvl>
+    <w:lvl w:ilvl="5" w:tentative="1">
+      <w:start w:val="1"/>
+      <w:numFmt w:val="bullet"/>
+      <w:lvlText w:val=""/>
+      <w:lvlJc w:val="left"/>
+      <w:pPr>
+        <w:tabs>
+          <w:tab w:val="num" w:pos="4320"/>
+        </w:tabs>
+        <w:ind w:left="4320" w:hanging="360"/>
+      </w:pPr>
+      <w:rPr>
+        <w:rFonts w:ascii="Wingdings" w:hAnsi="Wingdings" w:hint="default"/>
+        <w:sz w:val="20"/>
+      </w:rPr>
+    </w:lvl>
+    <w:lvl w:ilvl="6" w:tentative="1">
+      <w:start w:val="1"/>
+      <w:numFmt w:val="bullet"/>
+      <w:lvlText w:val=""/>
+      <w:lvlJc w:val="left"/>
+      <w:pPr>
+        <w:tabs>
+          <w:tab w:val="num" w:pos="5040"/>
+        </w:tabs>
+        <w:ind w:left="5040" w:hanging="360"/>
+      </w:pPr>
+      <w:rPr>
+        <w:rFonts w:ascii="Wingdings" w:hAnsi="Wingdings" w:hint="default"/>
+        <w:sz w:val="20"/>
+      </w:rPr>
+    </w:lvl>
+    <w:lvl w:ilvl="7" w:tentative="1">
+      <w:start w:val="1"/>
+      <w:numFmt w:val="bullet"/>
+      <w:lvlText w:val=""/>
+      <w:lvlJc w:val="left"/>
+      <w:pPr>
+        <w:tabs>
+          <w:tab w:val="num" w:pos="5760"/>
+        </w:tabs>
+        <w:ind w:left="5760" w:hanging="360"/>
+      </w:pPr>
+      <w:rPr>
+        <w:rFonts w:ascii="Wingdings" w:hAnsi="Wingdings" w:hint="default"/>
+        <w:sz w:val="20"/>
+      </w:rPr>
+    </w:lvl>
+    <w:lvl w:ilvl="8" w:tentative="1">
+      <w:start w:val="1"/>
+      <w:numFmt w:val="bullet"/>
+      <w:lvlText w:val=""/>
+      <w:lvlJc w:val="left"/>
+      <w:pPr>
+        <w:tabs>
+          <w:tab w:val="num" w:pos="6480"/>
+        </w:tabs>
+        <w:ind w:left="6480" w:hanging="360"/>
+      </w:pPr>
+      <w:rPr>
+        <w:rFonts w:ascii="Wingdings" w:hAnsi="Wingdings" w:hint="default"/>
+        <w:sz w:val="20"/>
+      </w:rPr>
+    </w:lvl>
+  </w:abstractNum>
+  <w:abstractNum w:abstractNumId="12" w15:restartNumberingAfterBreak="0">
     <w:nsid w:val="5BD242A6"/>
     <w:multiLevelType w:val="multilevel"/>
     <w:tmpl w:val="1D047728"/>
@@ -3811,7 +5781,7 @@
       </w:rPr>
     </w:lvl>
   </w:abstractNum>
-  <w:abstractNum w:abstractNumId="8" w15:restartNumberingAfterBreak="0">
+  <w:abstractNum w:abstractNumId="13" w15:restartNumberingAfterBreak="0">
     <w:nsid w:val="6CC87E69"/>
     <w:multiLevelType w:val="multilevel"/>
     <w:tmpl w:val="B0C047F4"/>
@@ -3960,32 +5930,163 @@
       </w:rPr>
     </w:lvl>
   </w:abstractNum>
+  <w:abstractNum w:abstractNumId="14" w15:restartNumberingAfterBreak="0">
+    <w:nsid w:val="72B561D1"/>
+    <w:multiLevelType w:val="hybridMultilevel"/>
+    <w:tmpl w:val="A07ADD62"/>
+    <w:lvl w:ilvl="0" w:tplc="04080001">
+      <w:start w:val="1"/>
+      <w:numFmt w:val="bullet"/>
+      <w:lvlText w:val=""/>
+      <w:lvlJc w:val="left"/>
+      <w:pPr>
+        <w:ind w:left="720" w:hanging="360"/>
+      </w:pPr>
+      <w:rPr>
+        <w:rFonts w:ascii="Symbol" w:hAnsi="Symbol" w:hint="default"/>
+      </w:rPr>
+    </w:lvl>
+    <w:lvl w:ilvl="1" w:tplc="04080003" w:tentative="1">
+      <w:start w:val="1"/>
+      <w:numFmt w:val="bullet"/>
+      <w:lvlText w:val="o"/>
+      <w:lvlJc w:val="left"/>
+      <w:pPr>
+        <w:ind w:left="1440" w:hanging="360"/>
+      </w:pPr>
+      <w:rPr>
+        <w:rFonts w:ascii="Courier New" w:hAnsi="Courier New" w:cs="Courier New" w:hint="default"/>
+      </w:rPr>
+    </w:lvl>
+    <w:lvl w:ilvl="2" w:tplc="04080005" w:tentative="1">
+      <w:start w:val="1"/>
+      <w:numFmt w:val="bullet"/>
+      <w:lvlText w:val=""/>
+      <w:lvlJc w:val="left"/>
+      <w:pPr>
+        <w:ind w:left="2160" w:hanging="360"/>
+      </w:pPr>
+      <w:rPr>
+        <w:rFonts w:ascii="Wingdings" w:hAnsi="Wingdings" w:hint="default"/>
+      </w:rPr>
+    </w:lvl>
+    <w:lvl w:ilvl="3" w:tplc="04080001" w:tentative="1">
+      <w:start w:val="1"/>
+      <w:numFmt w:val="bullet"/>
+      <w:lvlText w:val=""/>
+      <w:lvlJc w:val="left"/>
+      <w:pPr>
+        <w:ind w:left="2880" w:hanging="360"/>
+      </w:pPr>
+      <w:rPr>
+        <w:rFonts w:ascii="Symbol" w:hAnsi="Symbol" w:hint="default"/>
+      </w:rPr>
+    </w:lvl>
+    <w:lvl w:ilvl="4" w:tplc="04080003" w:tentative="1">
+      <w:start w:val="1"/>
+      <w:numFmt w:val="bullet"/>
+      <w:lvlText w:val="o"/>
+      <w:lvlJc w:val="left"/>
+      <w:pPr>
+        <w:ind w:left="3600" w:hanging="360"/>
+      </w:pPr>
+      <w:rPr>
+        <w:rFonts w:ascii="Courier New" w:hAnsi="Courier New" w:cs="Courier New" w:hint="default"/>
+      </w:rPr>
+    </w:lvl>
+    <w:lvl w:ilvl="5" w:tplc="04080005" w:tentative="1">
+      <w:start w:val="1"/>
+      <w:numFmt w:val="bullet"/>
+      <w:lvlText w:val=""/>
+      <w:lvlJc w:val="left"/>
+      <w:pPr>
+        <w:ind w:left="4320" w:hanging="360"/>
+      </w:pPr>
+      <w:rPr>
+        <w:rFonts w:ascii="Wingdings" w:hAnsi="Wingdings" w:hint="default"/>
+      </w:rPr>
+    </w:lvl>
+    <w:lvl w:ilvl="6" w:tplc="04080001" w:tentative="1">
+      <w:start w:val="1"/>
+      <w:numFmt w:val="bullet"/>
+      <w:lvlText w:val=""/>
+      <w:lvlJc w:val="left"/>
+      <w:pPr>
+        <w:ind w:left="5040" w:hanging="360"/>
+      </w:pPr>
+      <w:rPr>
+        <w:rFonts w:ascii="Symbol" w:hAnsi="Symbol" w:hint="default"/>
+      </w:rPr>
+    </w:lvl>
+    <w:lvl w:ilvl="7" w:tplc="04080003" w:tentative="1">
+      <w:start w:val="1"/>
+      <w:numFmt w:val="bullet"/>
+      <w:lvlText w:val="o"/>
+      <w:lvlJc w:val="left"/>
+      <w:pPr>
+        <w:ind w:left="5760" w:hanging="360"/>
+      </w:pPr>
+      <w:rPr>
+        <w:rFonts w:ascii="Courier New" w:hAnsi="Courier New" w:cs="Courier New" w:hint="default"/>
+      </w:rPr>
+    </w:lvl>
+    <w:lvl w:ilvl="8" w:tplc="04080005" w:tentative="1">
+      <w:start w:val="1"/>
+      <w:numFmt w:val="bullet"/>
+      <w:lvlText w:val=""/>
+      <w:lvlJc w:val="left"/>
+      <w:pPr>
+        <w:ind w:left="6480" w:hanging="360"/>
+      </w:pPr>
+      <w:rPr>
+        <w:rFonts w:ascii="Wingdings" w:hAnsi="Wingdings" w:hint="default"/>
+      </w:rPr>
+    </w:lvl>
+  </w:abstractNum>
   <w:num w:numId="1" w16cid:durableId="623776936">
-    <w:abstractNumId w:val="2"/>
+    <w:abstractNumId w:val="4"/>
   </w:num>
   <w:num w:numId="2" w16cid:durableId="1151748441">
-    <w:abstractNumId w:val="3"/>
+    <w:abstractNumId w:val="5"/>
   </w:num>
   <w:num w:numId="3" w16cid:durableId="1573856484">
-    <w:abstractNumId w:val="7"/>
+    <w:abstractNumId w:val="12"/>
   </w:num>
   <w:num w:numId="4" w16cid:durableId="491918148">
-    <w:abstractNumId w:val="5"/>
+    <w:abstractNumId w:val="7"/>
   </w:num>
   <w:num w:numId="5" w16cid:durableId="632058420">
     <w:abstractNumId w:val="0"/>
   </w:num>
   <w:num w:numId="6" w16cid:durableId="1684550412">
-    <w:abstractNumId w:val="4"/>
+    <w:abstractNumId w:val="6"/>
   </w:num>
   <w:num w:numId="7" w16cid:durableId="1031568581">
+    <w:abstractNumId w:val="3"/>
+  </w:num>
+  <w:num w:numId="8" w16cid:durableId="1520004286">
+    <w:abstractNumId w:val="13"/>
+  </w:num>
+  <w:num w:numId="9" w16cid:durableId="230577596">
+    <w:abstractNumId w:val="9"/>
+  </w:num>
+  <w:num w:numId="10" w16cid:durableId="318071839">
+    <w:abstractNumId w:val="10"/>
+  </w:num>
+  <w:num w:numId="11" w16cid:durableId="1990287496">
     <w:abstractNumId w:val="1"/>
   </w:num>
-  <w:num w:numId="8" w16cid:durableId="1520004286">
+  <w:num w:numId="12" w16cid:durableId="898175558">
+    <w:abstractNumId w:val="2"/>
+  </w:num>
+  <w:num w:numId="13" w16cid:durableId="1181429914">
+    <w:abstractNumId w:val="11"/>
+  </w:num>
+  <w:num w:numId="14" w16cid:durableId="1782142477">
+    <w:abstractNumId w:val="14"/>
+  </w:num>
+  <w:num w:numId="15" w16cid:durableId="531963386">
     <w:abstractNumId w:val="8"/>
-  </w:num>
-  <w:num w:numId="9" w16cid:durableId="230577596">
-    <w:abstractNumId w:val="6"/>
   </w:num>
 </w:numbering>
 </file>
@@ -5077,6 +7178,64 @@
       <w:u w:val="single"/>
     </w:rPr>
   </w:style>
+  <w:style w:type="paragraph" w:styleId="TOC2">
+    <w:name w:val="toc 2"/>
+    <w:basedOn w:val="Normal"/>
+    <w:next w:val="Normal"/>
+    <w:autoRedefine/>
+    <w:uiPriority w:val="39"/>
+    <w:unhideWhenUsed/>
+    <w:rsid w:val="009F1335"/>
+    <w:pPr>
+      <w:spacing w:after="100"/>
+      <w:ind w:left="220"/>
+    </w:pPr>
+    <w:rPr>
+      <w:rFonts w:eastAsiaTheme="minorEastAsia" w:cs="Times New Roman"/>
+      <w:kern w:val="0"/>
+      <w:lang w:val="en-US"/>
+      <w14:ligatures w14:val="none"/>
+    </w:rPr>
+  </w:style>
+  <w:style w:type="paragraph" w:styleId="TOC1">
+    <w:name w:val="toc 1"/>
+    <w:basedOn w:val="Normal"/>
+    <w:next w:val="Normal"/>
+    <w:autoRedefine/>
+    <w:uiPriority w:val="39"/>
+    <w:unhideWhenUsed/>
+    <w:rsid w:val="00925B81"/>
+    <w:pPr>
+      <w:spacing w:after="100"/>
+    </w:pPr>
+    <w:rPr>
+      <w:rFonts w:eastAsiaTheme="minorEastAsia" w:cs="Times New Roman"/>
+      <w:b/>
+      <w:bCs/>
+      <w:kern w:val="0"/>
+      <w:lang w:val="en-US"/>
+      <w14:ligatures w14:val="none"/>
+    </w:rPr>
+  </w:style>
+  <w:style w:type="paragraph" w:styleId="TOC3">
+    <w:name w:val="toc 3"/>
+    <w:basedOn w:val="Normal"/>
+    <w:next w:val="Normal"/>
+    <w:autoRedefine/>
+    <w:uiPriority w:val="39"/>
+    <w:unhideWhenUsed/>
+    <w:rsid w:val="009F1335"/>
+    <w:pPr>
+      <w:spacing w:after="100"/>
+      <w:ind w:left="440"/>
+    </w:pPr>
+    <w:rPr>
+      <w:rFonts w:eastAsiaTheme="minorEastAsia" w:cs="Times New Roman"/>
+      <w:kern w:val="0"/>
+      <w:lang w:val="en-US"/>
+      <w14:ligatures w14:val="none"/>
+    </w:rPr>
+  </w:style>
 </w:styles>
 </file>
 
@@ -5283,18 +7442,25 @@
   </w:compat>
   <w:rsids>
     <w:rsidRoot w:val="00D273C4"/>
+    <w:rsid w:val="000B0AEE"/>
     <w:rsid w:val="003858C1"/>
+    <w:rsid w:val="003C1081"/>
     <w:rsid w:val="003F5FC6"/>
+    <w:rsid w:val="00430497"/>
     <w:rsid w:val="00681066"/>
     <w:rsid w:val="007C0362"/>
     <w:rsid w:val="00B53863"/>
+    <w:rsid w:val="00B62491"/>
     <w:rsid w:val="00B87670"/>
     <w:rsid w:val="00BF1DD5"/>
     <w:rsid w:val="00D273C4"/>
     <w:rsid w:val="00E232A6"/>
+    <w:rsid w:val="00E50C79"/>
     <w:rsid w:val="00EC6001"/>
+    <w:rsid w:val="00EF0398"/>
     <w:rsid w:val="00FA1F54"/>
     <w:rsid w:val="00FB3E78"/>
+    <w:rsid w:val="00FD20A8"/>
     <w:rsid w:val="00FF15F9"/>
   </w:rsids>
   <m:mathPr>
@@ -5762,6 +7928,18 @@
     <w:name w:val="3F40F4AC479E4BA680CC87E3668A9BCC"/>
     <w:rsid w:val="00D273C4"/>
   </w:style>
+  <w:style w:type="paragraph" w:customStyle="1" w:styleId="1B2A105679364D60A82A0662B739EA18">
+    <w:name w:val="1B2A105679364D60A82A0662B739EA18"/>
+    <w:rsid w:val="00430497"/>
+  </w:style>
+  <w:style w:type="paragraph" w:customStyle="1" w:styleId="109F44BE988A4016AD37C5A2C10B96ED">
+    <w:name w:val="109F44BE988A4016AD37C5A2C10B96ED"/>
+    <w:rsid w:val="00430497"/>
+  </w:style>
+  <w:style w:type="paragraph" w:customStyle="1" w:styleId="36EE17C26B334F9DAC9196334CEEB53D">
+    <w:name w:val="36EE17C26B334F9DAC9196334CEEB53D"/>
+    <w:rsid w:val="00430497"/>
+  </w:style>
 </w:styles>
 </file>
 

</xml_diff>